<commit_message>
Print screen installaion added
</commit_message>
<xml_diff>
--- a/Git/Git Tutorial.docx
+++ b/Git/Git Tutorial.docx
@@ -40221,8 +40221,6 @@
         </w:rPr>
         <w:br/>
       </w:r>
-      <w:bookmarkStart w:id="98" w:name="_GoBack"/>
-      <w:bookmarkEnd w:id="98"/>
       <w:r>
         <w:rPr>
           <w:rFonts w:asciiTheme="majorBidi" w:hAnsiTheme="majorBidi" w:cstheme="majorBidi"/>
@@ -40832,7 +40830,7 @@
           <w:szCs w:val="28"/>
         </w:rPr>
       </w:pPr>
-      <w:bookmarkStart w:id="99" w:name="_Toc15464375"/>
+      <w:bookmarkStart w:id="98" w:name="_Toc15464375"/>
       <w:r>
         <w:rPr>
           <w:rFonts w:asciiTheme="majorBidi" w:hAnsiTheme="majorBidi"/>
@@ -40867,7 +40865,7 @@
         </w:rPr>
         <w:t xml:space="preserve"> repo</w:t>
       </w:r>
-      <w:bookmarkEnd w:id="99"/>
+      <w:bookmarkEnd w:id="98"/>
     </w:p>
     <w:p/>
     <w:p>
@@ -41970,7 +41968,7 @@
           <w:szCs w:val="28"/>
         </w:rPr>
       </w:pPr>
-      <w:bookmarkStart w:id="100" w:name="_Toc15464376"/>
+      <w:bookmarkStart w:id="99" w:name="_Toc15464376"/>
       <w:r>
         <w:rPr>
           <w:rFonts w:asciiTheme="majorBidi" w:eastAsia="Times New Roman" w:hAnsiTheme="majorBidi"/>
@@ -41988,7 +41986,7 @@
         </w:rPr>
         <w:t>Git</w:t>
       </w:r>
-      <w:bookmarkEnd w:id="100"/>
+      <w:bookmarkEnd w:id="99"/>
       <w:proofErr w:type="spellEnd"/>
       <w:r>
         <w:rPr>
@@ -42189,7 +42187,7 @@
           <w:szCs w:val="28"/>
         </w:rPr>
       </w:pPr>
-      <w:bookmarkStart w:id="101" w:name="_Toc15464377"/>
+      <w:bookmarkStart w:id="100" w:name="_Toc15464377"/>
       <w:r>
         <w:rPr>
           <w:rFonts w:asciiTheme="majorBidi" w:hAnsiTheme="majorBidi"/>
@@ -42216,7 +42214,7 @@
         </w:rPr>
         <w:t xml:space="preserve"> certificate</w:t>
       </w:r>
-      <w:bookmarkEnd w:id="101"/>
+      <w:bookmarkEnd w:id="100"/>
     </w:p>
     <w:p>
       <w:pPr>
@@ -42898,27 +42896,27 @@
           <w:color w:val="2E74B5" w:themeColor="accent1" w:themeShade="BF"/>
         </w:rPr>
       </w:pPr>
-      <w:bookmarkStart w:id="102" w:name="_Appendix_C"/>
+      <w:bookmarkStart w:id="101" w:name="_Appendix_C"/>
+      <w:bookmarkEnd w:id="101"/>
+      <w:r>
+        <w:rPr>
+          <w:rFonts w:asciiTheme="majorBidi" w:hAnsiTheme="majorBidi"/>
+        </w:rPr>
+        <w:br w:type="page"/>
+      </w:r>
+    </w:p>
+    <w:p>
+      <w:pPr>
+        <w:pStyle w:val="Heading1"/>
+        <w:rPr>
+          <w:rFonts w:asciiTheme="majorBidi" w:hAnsiTheme="majorBidi"/>
+          <w:sz w:val="28"/>
+          <w:szCs w:val="28"/>
+        </w:rPr>
+      </w:pPr>
+      <w:bookmarkStart w:id="102" w:name="_Appendix_C_1"/>
+      <w:bookmarkStart w:id="103" w:name="_Toc15464378"/>
       <w:bookmarkEnd w:id="102"/>
-      <w:r>
-        <w:rPr>
-          <w:rFonts w:asciiTheme="majorBidi" w:hAnsiTheme="majorBidi"/>
-        </w:rPr>
-        <w:br w:type="page"/>
-      </w:r>
-    </w:p>
-    <w:p>
-      <w:pPr>
-        <w:pStyle w:val="Heading1"/>
-        <w:rPr>
-          <w:rFonts w:asciiTheme="majorBidi" w:hAnsiTheme="majorBidi"/>
-          <w:sz w:val="28"/>
-          <w:szCs w:val="28"/>
-        </w:rPr>
-      </w:pPr>
-      <w:bookmarkStart w:id="103" w:name="_Appendix_C_1"/>
-      <w:bookmarkStart w:id="104" w:name="_Toc15464378"/>
-      <w:bookmarkEnd w:id="103"/>
       <w:r>
         <w:rPr>
           <w:rFonts w:asciiTheme="majorBidi" w:hAnsiTheme="majorBidi"/>
@@ -42936,9 +42934,9 @@
         </w:rPr>
         <w:t>C</w:t>
       </w:r>
-      <w:bookmarkStart w:id="105" w:name="_Appendix_D"/>
+      <w:bookmarkStart w:id="104" w:name="_Appendix_D"/>
+      <w:bookmarkEnd w:id="103"/>
       <w:bookmarkEnd w:id="104"/>
-      <w:bookmarkEnd w:id="105"/>
     </w:p>
     <w:p/>
     <w:p>
@@ -45962,7 +45960,7 @@
           <w:szCs w:val="28"/>
         </w:rPr>
       </w:pPr>
-      <w:bookmarkStart w:id="106" w:name="_Toc15464379"/>
+      <w:bookmarkStart w:id="105" w:name="_Toc15464379"/>
       <w:r>
         <w:rPr>
           <w:rFonts w:asciiTheme="majorBidi" w:hAnsiTheme="majorBidi"/>
@@ -45980,7 +45978,7 @@
         </w:rPr>
         <w:t>D</w:t>
       </w:r>
-      <w:bookmarkEnd w:id="106"/>
+      <w:bookmarkEnd w:id="105"/>
     </w:p>
     <w:p>
       <w:pPr>
@@ -46132,6 +46130,631 @@
     </w:p>
     <w:p>
       <w:pPr>
+        <w:rPr>
+          <w:rFonts w:asciiTheme="majorBidi" w:hAnsiTheme="majorBidi" w:cstheme="majorBidi"/>
+        </w:rPr>
+      </w:pPr>
+      <w:r>
+        <w:rPr>
+          <w:rFonts w:asciiTheme="majorBidi" w:hAnsiTheme="majorBidi" w:cstheme="majorBidi"/>
+          <w:noProof/>
+        </w:rPr>
+        <w:drawing>
+          <wp:inline distT="0" distB="0" distL="0" distR="0">
+            <wp:extent cx="4733925" cy="3676650"/>
+            <wp:effectExtent l="0" t="0" r="9525" b="0"/>
+            <wp:docPr id="230" name="Picture 230"/>
+            <wp:cNvGraphicFramePr>
+              <a:graphicFrameLocks xmlns:a="http://schemas.openxmlformats.org/drawingml/2006/main" noChangeAspect="1"/>
+            </wp:cNvGraphicFramePr>
+            <a:graphic xmlns:a="http://schemas.openxmlformats.org/drawingml/2006/main">
+              <a:graphicData uri="http://schemas.openxmlformats.org/drawingml/2006/picture">
+                <pic:pic xmlns:pic="http://schemas.openxmlformats.org/drawingml/2006/picture">
+                  <pic:nvPicPr>
+                    <pic:cNvPr id="0" name="Picture 2"/>
+                    <pic:cNvPicPr>
+                      <a:picLocks noChangeAspect="1" noChangeArrowheads="1"/>
+                    </pic:cNvPicPr>
+                  </pic:nvPicPr>
+                  <pic:blipFill>
+                    <a:blip r:embed="rId163">
+                      <a:extLst>
+                        <a:ext uri="{28A0092B-C50C-407E-A947-70E740481C1C}">
+                          <a14:useLocalDpi xmlns:a14="http://schemas.microsoft.com/office/drawing/2010/main" val="0"/>
+                        </a:ext>
+                      </a:extLst>
+                    </a:blip>
+                    <a:srcRect/>
+                    <a:stretch>
+                      <a:fillRect/>
+                    </a:stretch>
+                  </pic:blipFill>
+                  <pic:spPr bwMode="auto">
+                    <a:xfrm>
+                      <a:off x="0" y="0"/>
+                      <a:ext cx="4733925" cy="3676650"/>
+                    </a:xfrm>
+                    <a:prstGeom prst="rect">
+                      <a:avLst/>
+                    </a:prstGeom>
+                    <a:noFill/>
+                    <a:ln>
+                      <a:noFill/>
+                    </a:ln>
+                  </pic:spPr>
+                </pic:pic>
+              </a:graphicData>
+            </a:graphic>
+          </wp:inline>
+        </w:drawing>
+      </w:r>
+    </w:p>
+    <w:p>
+      <w:pPr>
+        <w:rPr>
+          <w:rFonts w:asciiTheme="majorBidi" w:hAnsiTheme="majorBidi" w:cstheme="majorBidi"/>
+        </w:rPr>
+      </w:pPr>
+    </w:p>
+    <w:p>
+      <w:pPr>
+        <w:rPr>
+          <w:rFonts w:asciiTheme="majorBidi" w:hAnsiTheme="majorBidi" w:cstheme="majorBidi"/>
+        </w:rPr>
+      </w:pPr>
+      <w:r>
+        <w:rPr>
+          <w:rFonts w:asciiTheme="majorBidi" w:hAnsiTheme="majorBidi" w:cstheme="majorBidi"/>
+          <w:noProof/>
+        </w:rPr>
+        <w:lastRenderedPageBreak/>
+        <w:drawing>
+          <wp:inline distT="0" distB="0" distL="0" distR="0">
+            <wp:extent cx="4724400" cy="3648075"/>
+            <wp:effectExtent l="0" t="0" r="0" b="9525"/>
+            <wp:docPr id="232" name="Picture 232"/>
+            <wp:cNvGraphicFramePr>
+              <a:graphicFrameLocks xmlns:a="http://schemas.openxmlformats.org/drawingml/2006/main" noChangeAspect="1"/>
+            </wp:cNvGraphicFramePr>
+            <a:graphic xmlns:a="http://schemas.openxmlformats.org/drawingml/2006/main">
+              <a:graphicData uri="http://schemas.openxmlformats.org/drawingml/2006/picture">
+                <pic:pic xmlns:pic="http://schemas.openxmlformats.org/drawingml/2006/picture">
+                  <pic:nvPicPr>
+                    <pic:cNvPr id="0" name="Picture 3"/>
+                    <pic:cNvPicPr>
+                      <a:picLocks noChangeAspect="1" noChangeArrowheads="1"/>
+                    </pic:cNvPicPr>
+                  </pic:nvPicPr>
+                  <pic:blipFill>
+                    <a:blip r:embed="rId164">
+                      <a:extLst>
+                        <a:ext uri="{28A0092B-C50C-407E-A947-70E740481C1C}">
+                          <a14:useLocalDpi xmlns:a14="http://schemas.microsoft.com/office/drawing/2010/main" val="0"/>
+                        </a:ext>
+                      </a:extLst>
+                    </a:blip>
+                    <a:srcRect/>
+                    <a:stretch>
+                      <a:fillRect/>
+                    </a:stretch>
+                  </pic:blipFill>
+                  <pic:spPr bwMode="auto">
+                    <a:xfrm>
+                      <a:off x="0" y="0"/>
+                      <a:ext cx="4724400" cy="3648075"/>
+                    </a:xfrm>
+                    <a:prstGeom prst="rect">
+                      <a:avLst/>
+                    </a:prstGeom>
+                    <a:noFill/>
+                    <a:ln>
+                      <a:noFill/>
+                    </a:ln>
+                  </pic:spPr>
+                </pic:pic>
+              </a:graphicData>
+            </a:graphic>
+          </wp:inline>
+        </w:drawing>
+      </w:r>
+    </w:p>
+    <w:p>
+      <w:pPr>
+        <w:rPr>
+          <w:rFonts w:asciiTheme="majorBidi" w:hAnsiTheme="majorBidi" w:cstheme="majorBidi"/>
+        </w:rPr>
+      </w:pPr>
+    </w:p>
+    <w:p>
+      <w:pPr>
+        <w:rPr>
+          <w:rFonts w:asciiTheme="majorBidi" w:hAnsiTheme="majorBidi" w:cstheme="majorBidi"/>
+        </w:rPr>
+      </w:pPr>
+      <w:r>
+        <w:rPr>
+          <w:rFonts w:asciiTheme="majorBidi" w:hAnsiTheme="majorBidi" w:cstheme="majorBidi"/>
+          <w:noProof/>
+        </w:rPr>
+        <w:drawing>
+          <wp:inline distT="0" distB="0" distL="0" distR="0">
+            <wp:extent cx="4714875" cy="3638550"/>
+            <wp:effectExtent l="0" t="0" r="9525" b="0"/>
+            <wp:docPr id="233" name="Picture 233"/>
+            <wp:cNvGraphicFramePr>
+              <a:graphicFrameLocks xmlns:a="http://schemas.openxmlformats.org/drawingml/2006/main" noChangeAspect="1"/>
+            </wp:cNvGraphicFramePr>
+            <a:graphic xmlns:a="http://schemas.openxmlformats.org/drawingml/2006/main">
+              <a:graphicData uri="http://schemas.openxmlformats.org/drawingml/2006/picture">
+                <pic:pic xmlns:pic="http://schemas.openxmlformats.org/drawingml/2006/picture">
+                  <pic:nvPicPr>
+                    <pic:cNvPr id="0" name="Picture 4"/>
+                    <pic:cNvPicPr>
+                      <a:picLocks noChangeAspect="1" noChangeArrowheads="1"/>
+                    </pic:cNvPicPr>
+                  </pic:nvPicPr>
+                  <pic:blipFill>
+                    <a:blip r:embed="rId165">
+                      <a:extLst>
+                        <a:ext uri="{28A0092B-C50C-407E-A947-70E740481C1C}">
+                          <a14:useLocalDpi xmlns:a14="http://schemas.microsoft.com/office/drawing/2010/main" val="0"/>
+                        </a:ext>
+                      </a:extLst>
+                    </a:blip>
+                    <a:srcRect/>
+                    <a:stretch>
+                      <a:fillRect/>
+                    </a:stretch>
+                  </pic:blipFill>
+                  <pic:spPr bwMode="auto">
+                    <a:xfrm>
+                      <a:off x="0" y="0"/>
+                      <a:ext cx="4714875" cy="3638550"/>
+                    </a:xfrm>
+                    <a:prstGeom prst="rect">
+                      <a:avLst/>
+                    </a:prstGeom>
+                    <a:noFill/>
+                    <a:ln>
+                      <a:noFill/>
+                    </a:ln>
+                  </pic:spPr>
+                </pic:pic>
+              </a:graphicData>
+            </a:graphic>
+          </wp:inline>
+        </w:drawing>
+      </w:r>
+    </w:p>
+    <w:p>
+      <w:pPr>
+        <w:rPr>
+          <w:rFonts w:asciiTheme="majorBidi" w:hAnsiTheme="majorBidi" w:cstheme="majorBidi"/>
+        </w:rPr>
+      </w:pPr>
+    </w:p>
+    <w:p>
+      <w:pPr>
+        <w:rPr>
+          <w:rFonts w:asciiTheme="majorBidi" w:hAnsiTheme="majorBidi" w:cstheme="majorBidi"/>
+        </w:rPr>
+      </w:pPr>
+      <w:r>
+        <w:rPr>
+          <w:rFonts w:asciiTheme="majorBidi" w:hAnsiTheme="majorBidi" w:cstheme="majorBidi"/>
+          <w:noProof/>
+        </w:rPr>
+        <w:lastRenderedPageBreak/>
+        <w:drawing>
+          <wp:inline distT="0" distB="0" distL="0" distR="0">
+            <wp:extent cx="4781550" cy="3629025"/>
+            <wp:effectExtent l="0" t="0" r="0" b="9525"/>
+            <wp:docPr id="234" name="Picture 234"/>
+            <wp:cNvGraphicFramePr>
+              <a:graphicFrameLocks xmlns:a="http://schemas.openxmlformats.org/drawingml/2006/main" noChangeAspect="1"/>
+            </wp:cNvGraphicFramePr>
+            <a:graphic xmlns:a="http://schemas.openxmlformats.org/drawingml/2006/main">
+              <a:graphicData uri="http://schemas.openxmlformats.org/drawingml/2006/picture">
+                <pic:pic xmlns:pic="http://schemas.openxmlformats.org/drawingml/2006/picture">
+                  <pic:nvPicPr>
+                    <pic:cNvPr id="0" name="Picture 5"/>
+                    <pic:cNvPicPr>
+                      <a:picLocks noChangeAspect="1" noChangeArrowheads="1"/>
+                    </pic:cNvPicPr>
+                  </pic:nvPicPr>
+                  <pic:blipFill>
+                    <a:blip r:embed="rId166">
+                      <a:extLst>
+                        <a:ext uri="{28A0092B-C50C-407E-A947-70E740481C1C}">
+                          <a14:useLocalDpi xmlns:a14="http://schemas.microsoft.com/office/drawing/2010/main" val="0"/>
+                        </a:ext>
+                      </a:extLst>
+                    </a:blip>
+                    <a:srcRect/>
+                    <a:stretch>
+                      <a:fillRect/>
+                    </a:stretch>
+                  </pic:blipFill>
+                  <pic:spPr bwMode="auto">
+                    <a:xfrm>
+                      <a:off x="0" y="0"/>
+                      <a:ext cx="4781550" cy="3629025"/>
+                    </a:xfrm>
+                    <a:prstGeom prst="rect">
+                      <a:avLst/>
+                    </a:prstGeom>
+                    <a:noFill/>
+                    <a:ln>
+                      <a:noFill/>
+                    </a:ln>
+                  </pic:spPr>
+                </pic:pic>
+              </a:graphicData>
+            </a:graphic>
+          </wp:inline>
+        </w:drawing>
+      </w:r>
+    </w:p>
+    <w:p>
+      <w:pPr>
+        <w:rPr>
+          <w:rFonts w:asciiTheme="majorBidi" w:hAnsiTheme="majorBidi" w:cstheme="majorBidi"/>
+        </w:rPr>
+      </w:pPr>
+    </w:p>
+    <w:p>
+      <w:pPr>
+        <w:rPr>
+          <w:rFonts w:asciiTheme="majorBidi" w:hAnsiTheme="majorBidi" w:cstheme="majorBidi"/>
+        </w:rPr>
+      </w:pPr>
+      <w:r>
+        <w:rPr>
+          <w:rFonts w:asciiTheme="majorBidi" w:hAnsiTheme="majorBidi" w:cstheme="majorBidi"/>
+          <w:noProof/>
+        </w:rPr>
+        <w:drawing>
+          <wp:inline distT="0" distB="0" distL="0" distR="0">
+            <wp:extent cx="4752975" cy="3686175"/>
+            <wp:effectExtent l="0" t="0" r="9525" b="9525"/>
+            <wp:docPr id="235" name="Picture 235"/>
+            <wp:cNvGraphicFramePr>
+              <a:graphicFrameLocks xmlns:a="http://schemas.openxmlformats.org/drawingml/2006/main" noChangeAspect="1"/>
+            </wp:cNvGraphicFramePr>
+            <a:graphic xmlns:a="http://schemas.openxmlformats.org/drawingml/2006/main">
+              <a:graphicData uri="http://schemas.openxmlformats.org/drawingml/2006/picture">
+                <pic:pic xmlns:pic="http://schemas.openxmlformats.org/drawingml/2006/picture">
+                  <pic:nvPicPr>
+                    <pic:cNvPr id="0" name="Picture 6"/>
+                    <pic:cNvPicPr>
+                      <a:picLocks noChangeAspect="1" noChangeArrowheads="1"/>
+                    </pic:cNvPicPr>
+                  </pic:nvPicPr>
+                  <pic:blipFill>
+                    <a:blip r:embed="rId167">
+                      <a:extLst>
+                        <a:ext uri="{28A0092B-C50C-407E-A947-70E740481C1C}">
+                          <a14:useLocalDpi xmlns:a14="http://schemas.microsoft.com/office/drawing/2010/main" val="0"/>
+                        </a:ext>
+                      </a:extLst>
+                    </a:blip>
+                    <a:srcRect/>
+                    <a:stretch>
+                      <a:fillRect/>
+                    </a:stretch>
+                  </pic:blipFill>
+                  <pic:spPr bwMode="auto">
+                    <a:xfrm>
+                      <a:off x="0" y="0"/>
+                      <a:ext cx="4752975" cy="3686175"/>
+                    </a:xfrm>
+                    <a:prstGeom prst="rect">
+                      <a:avLst/>
+                    </a:prstGeom>
+                    <a:noFill/>
+                    <a:ln>
+                      <a:noFill/>
+                    </a:ln>
+                  </pic:spPr>
+                </pic:pic>
+              </a:graphicData>
+            </a:graphic>
+          </wp:inline>
+        </w:drawing>
+      </w:r>
+    </w:p>
+    <w:p>
+      <w:pPr>
+        <w:rPr>
+          <w:rFonts w:asciiTheme="majorBidi" w:hAnsiTheme="majorBidi" w:cstheme="majorBidi"/>
+        </w:rPr>
+      </w:pPr>
+      <w:r>
+        <w:rPr>
+          <w:rFonts w:asciiTheme="majorBidi" w:hAnsiTheme="majorBidi" w:cstheme="majorBidi"/>
+          <w:noProof/>
+        </w:rPr>
+        <w:lastRenderedPageBreak/>
+        <w:drawing>
+          <wp:inline distT="0" distB="0" distL="0" distR="0">
+            <wp:extent cx="4733925" cy="3714750"/>
+            <wp:effectExtent l="0" t="0" r="9525" b="0"/>
+            <wp:docPr id="236" name="Picture 236"/>
+            <wp:cNvGraphicFramePr>
+              <a:graphicFrameLocks xmlns:a="http://schemas.openxmlformats.org/drawingml/2006/main" noChangeAspect="1"/>
+            </wp:cNvGraphicFramePr>
+            <a:graphic xmlns:a="http://schemas.openxmlformats.org/drawingml/2006/main">
+              <a:graphicData uri="http://schemas.openxmlformats.org/drawingml/2006/picture">
+                <pic:pic xmlns:pic="http://schemas.openxmlformats.org/drawingml/2006/picture">
+                  <pic:nvPicPr>
+                    <pic:cNvPr id="0" name="Picture 7"/>
+                    <pic:cNvPicPr>
+                      <a:picLocks noChangeAspect="1" noChangeArrowheads="1"/>
+                    </pic:cNvPicPr>
+                  </pic:nvPicPr>
+                  <pic:blipFill>
+                    <a:blip r:embed="rId168">
+                      <a:extLst>
+                        <a:ext uri="{28A0092B-C50C-407E-A947-70E740481C1C}">
+                          <a14:useLocalDpi xmlns:a14="http://schemas.microsoft.com/office/drawing/2010/main" val="0"/>
+                        </a:ext>
+                      </a:extLst>
+                    </a:blip>
+                    <a:srcRect/>
+                    <a:stretch>
+                      <a:fillRect/>
+                    </a:stretch>
+                  </pic:blipFill>
+                  <pic:spPr bwMode="auto">
+                    <a:xfrm>
+                      <a:off x="0" y="0"/>
+                      <a:ext cx="4733925" cy="3714750"/>
+                    </a:xfrm>
+                    <a:prstGeom prst="rect">
+                      <a:avLst/>
+                    </a:prstGeom>
+                    <a:noFill/>
+                    <a:ln>
+                      <a:noFill/>
+                    </a:ln>
+                  </pic:spPr>
+                </pic:pic>
+              </a:graphicData>
+            </a:graphic>
+          </wp:inline>
+        </w:drawing>
+      </w:r>
+    </w:p>
+    <w:p>
+      <w:pPr>
+        <w:rPr>
+          <w:rFonts w:asciiTheme="majorBidi" w:hAnsiTheme="majorBidi" w:cstheme="majorBidi"/>
+        </w:rPr>
+      </w:pPr>
+    </w:p>
+    <w:p>
+      <w:pPr>
+        <w:rPr>
+          <w:rFonts w:asciiTheme="majorBidi" w:hAnsiTheme="majorBidi" w:cstheme="majorBidi"/>
+        </w:rPr>
+      </w:pPr>
+      <w:r>
+        <w:rPr>
+          <w:rFonts w:asciiTheme="majorBidi" w:hAnsiTheme="majorBidi" w:cstheme="majorBidi"/>
+          <w:noProof/>
+        </w:rPr>
+        <w:drawing>
+          <wp:inline distT="0" distB="0" distL="0" distR="0">
+            <wp:extent cx="4762500" cy="3657600"/>
+            <wp:effectExtent l="0" t="0" r="0" b="0"/>
+            <wp:docPr id="237" name="Picture 237"/>
+            <wp:cNvGraphicFramePr>
+              <a:graphicFrameLocks xmlns:a="http://schemas.openxmlformats.org/drawingml/2006/main" noChangeAspect="1"/>
+            </wp:cNvGraphicFramePr>
+            <a:graphic xmlns:a="http://schemas.openxmlformats.org/drawingml/2006/main">
+              <a:graphicData uri="http://schemas.openxmlformats.org/drawingml/2006/picture">
+                <pic:pic xmlns:pic="http://schemas.openxmlformats.org/drawingml/2006/picture">
+                  <pic:nvPicPr>
+                    <pic:cNvPr id="0" name="Picture 8"/>
+                    <pic:cNvPicPr>
+                      <a:picLocks noChangeAspect="1" noChangeArrowheads="1"/>
+                    </pic:cNvPicPr>
+                  </pic:nvPicPr>
+                  <pic:blipFill>
+                    <a:blip r:embed="rId169">
+                      <a:extLst>
+                        <a:ext uri="{28A0092B-C50C-407E-A947-70E740481C1C}">
+                          <a14:useLocalDpi xmlns:a14="http://schemas.microsoft.com/office/drawing/2010/main" val="0"/>
+                        </a:ext>
+                      </a:extLst>
+                    </a:blip>
+                    <a:srcRect/>
+                    <a:stretch>
+                      <a:fillRect/>
+                    </a:stretch>
+                  </pic:blipFill>
+                  <pic:spPr bwMode="auto">
+                    <a:xfrm>
+                      <a:off x="0" y="0"/>
+                      <a:ext cx="4762500" cy="3657600"/>
+                    </a:xfrm>
+                    <a:prstGeom prst="rect">
+                      <a:avLst/>
+                    </a:prstGeom>
+                    <a:noFill/>
+                    <a:ln>
+                      <a:noFill/>
+                    </a:ln>
+                  </pic:spPr>
+                </pic:pic>
+              </a:graphicData>
+            </a:graphic>
+          </wp:inline>
+        </w:drawing>
+      </w:r>
+    </w:p>
+    <w:p>
+      <w:pPr>
+        <w:rPr>
+          <w:rFonts w:asciiTheme="majorBidi" w:hAnsiTheme="majorBidi" w:cstheme="majorBidi"/>
+        </w:rPr>
+      </w:pPr>
+    </w:p>
+    <w:p>
+      <w:pPr>
+        <w:rPr>
+          <w:rFonts w:asciiTheme="majorBidi" w:hAnsiTheme="majorBidi" w:cstheme="majorBidi"/>
+        </w:rPr>
+      </w:pPr>
+      <w:r>
+        <w:rPr>
+          <w:rFonts w:asciiTheme="majorBidi" w:hAnsiTheme="majorBidi" w:cstheme="majorBidi"/>
+          <w:noProof/>
+        </w:rPr>
+        <w:lastRenderedPageBreak/>
+        <w:drawing>
+          <wp:inline distT="0" distB="0" distL="0" distR="0">
+            <wp:extent cx="4714875" cy="3629025"/>
+            <wp:effectExtent l="0" t="0" r="9525" b="9525"/>
+            <wp:docPr id="238" name="Picture 238"/>
+            <wp:cNvGraphicFramePr>
+              <a:graphicFrameLocks xmlns:a="http://schemas.openxmlformats.org/drawingml/2006/main" noChangeAspect="1"/>
+            </wp:cNvGraphicFramePr>
+            <a:graphic xmlns:a="http://schemas.openxmlformats.org/drawingml/2006/main">
+              <a:graphicData uri="http://schemas.openxmlformats.org/drawingml/2006/picture">
+                <pic:pic xmlns:pic="http://schemas.openxmlformats.org/drawingml/2006/picture">
+                  <pic:nvPicPr>
+                    <pic:cNvPr id="0" name="Picture 9"/>
+                    <pic:cNvPicPr>
+                      <a:picLocks noChangeAspect="1" noChangeArrowheads="1"/>
+                    </pic:cNvPicPr>
+                  </pic:nvPicPr>
+                  <pic:blipFill>
+                    <a:blip r:embed="rId170">
+                      <a:extLst>
+                        <a:ext uri="{28A0092B-C50C-407E-A947-70E740481C1C}">
+                          <a14:useLocalDpi xmlns:a14="http://schemas.microsoft.com/office/drawing/2010/main" val="0"/>
+                        </a:ext>
+                      </a:extLst>
+                    </a:blip>
+                    <a:srcRect/>
+                    <a:stretch>
+                      <a:fillRect/>
+                    </a:stretch>
+                  </pic:blipFill>
+                  <pic:spPr bwMode="auto">
+                    <a:xfrm>
+                      <a:off x="0" y="0"/>
+                      <a:ext cx="4714875" cy="3629025"/>
+                    </a:xfrm>
+                    <a:prstGeom prst="rect">
+                      <a:avLst/>
+                    </a:prstGeom>
+                    <a:noFill/>
+                    <a:ln>
+                      <a:noFill/>
+                    </a:ln>
+                  </pic:spPr>
+                </pic:pic>
+              </a:graphicData>
+            </a:graphic>
+          </wp:inline>
+        </w:drawing>
+      </w:r>
+    </w:p>
+    <w:p>
+      <w:pPr>
+        <w:rPr>
+          <w:rFonts w:asciiTheme="majorBidi" w:hAnsiTheme="majorBidi" w:cstheme="majorBidi"/>
+        </w:rPr>
+      </w:pPr>
+    </w:p>
+    <w:p>
+      <w:pPr>
+        <w:rPr>
+          <w:rFonts w:asciiTheme="majorBidi" w:hAnsiTheme="majorBidi" w:cstheme="majorBidi"/>
+        </w:rPr>
+      </w:pPr>
+      <w:r>
+        <w:rPr>
+          <w:rFonts w:asciiTheme="majorBidi" w:hAnsiTheme="majorBidi" w:cstheme="majorBidi"/>
+          <w:noProof/>
+        </w:rPr>
+        <w:drawing>
+          <wp:inline distT="0" distB="0" distL="0" distR="0">
+            <wp:extent cx="4752975" cy="3600450"/>
+            <wp:effectExtent l="0" t="0" r="9525" b="0"/>
+            <wp:docPr id="239" name="Picture 239"/>
+            <wp:cNvGraphicFramePr>
+              <a:graphicFrameLocks xmlns:a="http://schemas.openxmlformats.org/drawingml/2006/main" noChangeAspect="1"/>
+            </wp:cNvGraphicFramePr>
+            <a:graphic xmlns:a="http://schemas.openxmlformats.org/drawingml/2006/main">
+              <a:graphicData uri="http://schemas.openxmlformats.org/drawingml/2006/picture">
+                <pic:pic xmlns:pic="http://schemas.openxmlformats.org/drawingml/2006/picture">
+                  <pic:nvPicPr>
+                    <pic:cNvPr id="0" name="Picture 10"/>
+                    <pic:cNvPicPr>
+                      <a:picLocks noChangeAspect="1" noChangeArrowheads="1"/>
+                    </pic:cNvPicPr>
+                  </pic:nvPicPr>
+                  <pic:blipFill>
+                    <a:blip r:embed="rId171">
+                      <a:extLst>
+                        <a:ext uri="{28A0092B-C50C-407E-A947-70E740481C1C}">
+                          <a14:useLocalDpi xmlns:a14="http://schemas.microsoft.com/office/drawing/2010/main" val="0"/>
+                        </a:ext>
+                      </a:extLst>
+                    </a:blip>
+                    <a:srcRect/>
+                    <a:stretch>
+                      <a:fillRect/>
+                    </a:stretch>
+                  </pic:blipFill>
+                  <pic:spPr bwMode="auto">
+                    <a:xfrm>
+                      <a:off x="0" y="0"/>
+                      <a:ext cx="4752975" cy="3600450"/>
+                    </a:xfrm>
+                    <a:prstGeom prst="rect">
+                      <a:avLst/>
+                    </a:prstGeom>
+                    <a:noFill/>
+                    <a:ln>
+                      <a:noFill/>
+                    </a:ln>
+                  </pic:spPr>
+                </pic:pic>
+              </a:graphicData>
+            </a:graphic>
+          </wp:inline>
+        </w:drawing>
+      </w:r>
+    </w:p>
+    <w:p>
+      <w:pPr>
+        <w:rPr>
+          <w:rFonts w:asciiTheme="majorBidi" w:hAnsiTheme="majorBidi" w:cstheme="majorBidi"/>
+        </w:rPr>
+      </w:pPr>
+    </w:p>
+    <w:p>
+      <w:pPr>
+        <w:rPr>
+          <w:rFonts w:asciiTheme="majorBidi" w:hAnsiTheme="majorBidi" w:cstheme="majorBidi"/>
+        </w:rPr>
+      </w:pPr>
+      <w:bookmarkStart w:id="106" w:name="_GoBack"/>
+      <w:bookmarkEnd w:id="106"/>
+    </w:p>
+    <w:p>
+      <w:pPr>
+        <w:rPr>
+          <w:rFonts w:asciiTheme="majorBidi" w:hAnsiTheme="majorBidi" w:cstheme="majorBidi"/>
+        </w:rPr>
+      </w:pPr>
+    </w:p>
+    <w:p>
+      <w:pPr>
         <w:pStyle w:val="ListParagraph"/>
         <w:numPr>
           <w:ilvl w:val="0"/>
@@ -46301,7 +46924,7 @@
         </w:rPr>
         <w:t xml:space="preserve">See </w:t>
       </w:r>
-      <w:hyperlink r:id="rId163" w:history="1">
+      <w:hyperlink r:id="rId172" w:history="1">
         <w:r>
           <w:rPr>
             <w:rStyle w:val="Hyperlink"/>
@@ -46343,14 +46966,6 @@
         </w:rPr>
         <w:t>pen Settings. File-&gt;Settings</w:t>
       </w:r>
-    </w:p>
-    <w:p>
-      <w:pPr>
-        <w:rPr>
-          <w:rFonts w:asciiTheme="majorBidi" w:hAnsiTheme="majorBidi" w:cstheme="majorBidi"/>
-          <w:noProof/>
-        </w:rPr>
-      </w:pPr>
     </w:p>
     <w:p>
       <w:pPr>
@@ -46382,7 +46997,7 @@
                     </pic:cNvPicPr>
                   </pic:nvPicPr>
                   <pic:blipFill>
-                    <a:blip r:embed="rId164">
+                    <a:blip r:embed="rId173">
                       <a:extLst>
                         <a:ext uri="{28A0092B-C50C-407E-A947-70E740481C1C}">
                           <a14:useLocalDpi xmlns:a14="http://schemas.microsoft.com/office/drawing/2010/main" val="0"/>
@@ -46476,7 +47091,7 @@
                     <pic:cNvPicPr/>
                   </pic:nvPicPr>
                   <pic:blipFill>
-                    <a:blip r:embed="rId165"/>
+                    <a:blip r:embed="rId174"/>
                     <a:stretch>
                       <a:fillRect/>
                     </a:stretch>
@@ -52372,7 +52987,7 @@
 </file>
 
 <file path=customXml/itemProps1.xml><?xml version="1.0" encoding="utf-8"?>
-<ds:datastoreItem xmlns:ds="http://schemas.openxmlformats.org/officeDocument/2006/customXml" ds:itemID="{C2B0F146-4983-46B4-992E-A728567061B5}">
+<ds:datastoreItem xmlns:ds="http://schemas.openxmlformats.org/officeDocument/2006/customXml" ds:itemID="{B23E300F-EC35-473C-A57E-BA299431AA56}">
   <ds:schemaRefs>
     <ds:schemaRef ds:uri="http://schemas.openxmlformats.org/officeDocument/2006/bibliography"/>
   </ds:schemaRefs>

</xml_diff>

<commit_message>
Credentials to multiple users
</commit_message>
<xml_diff>
--- a/Git/Git Tutorial.docx
+++ b/Git/Git Tutorial.docx
@@ -39237,14 +39237,10 @@
     <w:p>
       <w:pPr>
         <w:rPr>
-          <w:rFonts w:asciiTheme="majorBidi" w:eastAsiaTheme="majorEastAsia" w:hAnsiTheme="majorBidi" w:cstheme="majorBidi"/>
-          <w:color w:val="2E74B5" w:themeColor="accent1" w:themeShade="BF"/>
-        </w:rPr>
-      </w:pPr>
-      <w:r>
-        <w:rPr>
-          <w:rFonts w:asciiTheme="majorBidi" w:hAnsiTheme="majorBidi"/>
-        </w:rPr>
+          <w:rFonts w:asciiTheme="majorBidi" w:eastAsia="Times New Roman" w:hAnsiTheme="majorBidi" w:cstheme="majorBidi"/>
+        </w:rPr>
+      </w:pPr>
+      <w:r>
         <w:br w:type="page"/>
       </w:r>
     </w:p>
@@ -45884,69 +45880,459 @@
       </w:r>
     </w:p>
     <w:p>
-      <w:pPr>
-        <w:rPr>
-          <w:rFonts w:eastAsiaTheme="majorEastAsia" w:cstheme="majorBidi"/>
-          <w:color w:val="2E74B5" w:themeColor="accent1" w:themeShade="BF"/>
-        </w:rPr>
-      </w:pPr>
       <w:r>
         <w:t xml:space="preserve">And again, the main problem that usually, you’re not aware that you have a problem in the first place. </w:t>
       </w:r>
     </w:p>
     <w:p>
-      <w:pPr>
-        <w:pStyle w:val="ListParagraph"/>
-        <w:ind w:left="1080"/>
-        <w:rPr>
-          <w:rFonts w:eastAsiaTheme="majorEastAsia" w:cstheme="majorBidi"/>
-          <w:color w:val="2E74B5" w:themeColor="accent1" w:themeShade="BF"/>
-        </w:rPr>
-      </w:pPr>
-    </w:p>
-    <w:p>
-      <w:pPr>
-        <w:pStyle w:val="ListParagraph"/>
-        <w:ind w:left="1080"/>
-        <w:rPr>
-          <w:rFonts w:eastAsiaTheme="majorEastAsia" w:cstheme="majorBidi"/>
-          <w:color w:val="2E74B5" w:themeColor="accent1" w:themeShade="BF"/>
-        </w:rPr>
-      </w:pPr>
+      <w:r>
+        <w:br w:type="page"/>
+      </w:r>
+    </w:p>
+    <w:p>
+      <w:pPr>
+        <w:pStyle w:val="Heading3"/>
+        <w:rPr>
+          <w:sz w:val="28"/>
+          <w:szCs w:val="28"/>
+        </w:rPr>
+      </w:pPr>
+      <w:bookmarkStart w:id="105" w:name="_Toc15464379"/>
+      <w:r>
+        <w:rPr>
+          <w:sz w:val="28"/>
+          <w:szCs w:val="28"/>
+        </w:rPr>
+        <w:lastRenderedPageBreak/>
+        <w:t>Credentials to multiple users</w:t>
+      </w:r>
+    </w:p>
+    <w:p>
+      <w:r>
+        <w:br/>
+        <w:t xml:space="preserve">See </w:t>
+      </w:r>
+      <w:hyperlink r:id="rId162" w:history="1">
+        <w:r>
+          <w:rPr>
+            <w:rStyle w:val="Hyperlink"/>
+          </w:rPr>
+          <w:t>https://www.shellhacks.com/git-config-username-password-store-credentials/</w:t>
+        </w:r>
+      </w:hyperlink>
+    </w:p>
+    <w:p>
+      <w:hyperlink r:id="rId163" w:history="1">
+        <w:r>
+          <w:rPr>
+            <w:rStyle w:val="Hyperlink"/>
+          </w:rPr>
+          <w:t>https://git-scm.com/docs/gitcredentials</w:t>
+        </w:r>
+      </w:hyperlink>
+    </w:p>
+    <w:p/>
+    <w:p>
+      <w:r>
+        <w:t>Run the following commands:</w:t>
+      </w:r>
+      <w:r>
+        <w:br/>
+      </w:r>
+    </w:p>
+    <w:p>
+      <w:proofErr w:type="spellStart"/>
+      <w:r>
+        <w:t>git</w:t>
+      </w:r>
+      <w:proofErr w:type="spellEnd"/>
+      <w:r>
+        <w:t xml:space="preserve"> </w:t>
+      </w:r>
+      <w:proofErr w:type="spellStart"/>
+      <w:r>
+        <w:t>config</w:t>
+      </w:r>
+      <w:proofErr w:type="spellEnd"/>
+      <w:r>
+        <w:t xml:space="preserve"> --global </w:t>
+      </w:r>
+      <w:proofErr w:type="spellStart"/>
+      <w:proofErr w:type="gramStart"/>
+      <w:r>
+        <w:t>credential.helper</w:t>
+      </w:r>
+      <w:proofErr w:type="spellEnd"/>
+      <w:proofErr w:type="gramEnd"/>
+      <w:r>
+        <w:t xml:space="preserve"> store</w:t>
+      </w:r>
+    </w:p>
+    <w:p>
+      <w:proofErr w:type="spellStart"/>
+      <w:r>
+        <w:t>git</w:t>
+      </w:r>
+      <w:proofErr w:type="spellEnd"/>
+      <w:r>
+        <w:t xml:space="preserve"> </w:t>
+      </w:r>
+      <w:proofErr w:type="spellStart"/>
+      <w:r>
+        <w:t>config</w:t>
+      </w:r>
+      <w:proofErr w:type="spellEnd"/>
+      <w:r>
+        <w:t xml:space="preserve"> --global </w:t>
+      </w:r>
+      <w:proofErr w:type="spellStart"/>
+      <w:proofErr w:type="gramStart"/>
+      <w:r>
+        <w:t>credential.https</w:t>
+      </w:r>
+      <w:proofErr w:type="spellEnd"/>
+      <w:r>
+        <w:t>://</w:t>
+      </w:r>
+      <w:r>
+        <w:rPr>
+          <w:i/>
+          <w:iCs/>
+        </w:rPr>
+        <w:t>gitprovider</w:t>
+      </w:r>
+      <w:r>
+        <w:t>.com.</w:t>
+      </w:r>
+      <w:r>
+        <w:rPr>
+          <w:i/>
+          <w:iCs/>
+        </w:rPr>
+        <w:t>username</w:t>
+      </w:r>
+      <w:proofErr w:type="gramEnd"/>
+      <w:r>
+        <w:t xml:space="preserve"> </w:t>
+      </w:r>
+      <w:r>
+        <w:rPr>
+          <w:i/>
+          <w:iCs/>
+        </w:rPr>
+        <w:t>username</w:t>
+      </w:r>
+    </w:p>
+    <w:p/>
+    <w:p>
+      <w:proofErr w:type="spellStart"/>
+      <w:r>
+        <w:t>gitprovider</w:t>
+      </w:r>
+      <w:proofErr w:type="spellEnd"/>
+      <w:r>
+        <w:t xml:space="preserve"> is for example github.com,</w:t>
+      </w:r>
+    </w:p>
+    <w:p>
+      <w:r>
+        <w:t>username is your username on github.co</w:t>
+      </w:r>
+      <w:bookmarkStart w:id="106" w:name="_GoBack"/>
+      <w:bookmarkEnd w:id="106"/>
+      <w:r>
+        <w:t>m</w:t>
+      </w:r>
+    </w:p>
+    <w:p>
+      <w:pPr>
+        <w:rPr>
+          <w:i/>
+          <w:iCs/>
+        </w:rPr>
+      </w:pPr>
+      <w:r>
+        <w:br/>
+        <w:t xml:space="preserve">Now, suppose you have another user as </w:t>
+      </w:r>
+      <w:proofErr w:type="spellStart"/>
+      <w:r>
+        <w:rPr>
+          <w:i/>
+          <w:iCs/>
+        </w:rPr>
+        <w:t>default</w:t>
+      </w:r>
+      <w:r>
+        <w:t>_git_provider</w:t>
+      </w:r>
+      <w:proofErr w:type="spellEnd"/>
+      <w:r>
+        <w:t xml:space="preserve"> that you want to use as default, that is if you don’t provide any details.</w:t>
+      </w:r>
+      <w:r>
+        <w:br/>
+      </w:r>
+      <w:r>
+        <w:br/>
+        <w:t>Run:</w:t>
+      </w:r>
+      <w:r>
+        <w:br/>
+      </w:r>
+      <w:r>
+        <w:br/>
+      </w:r>
+      <w:proofErr w:type="spellStart"/>
+      <w:r>
+        <w:t>git</w:t>
+      </w:r>
+      <w:proofErr w:type="spellEnd"/>
+      <w:r>
+        <w:t xml:space="preserve"> </w:t>
+      </w:r>
+      <w:proofErr w:type="spellStart"/>
+      <w:r>
+        <w:t>config</w:t>
+      </w:r>
+      <w:proofErr w:type="spellEnd"/>
+      <w:r>
+        <w:t xml:space="preserve"> </w:t>
+      </w:r>
+      <w:r>
+        <w:t>-</w:t>
+      </w:r>
+      <w:r>
+        <w:t>global</w:t>
+      </w:r>
+      <w:r>
+        <w:t xml:space="preserve"> </w:t>
+      </w:r>
+      <w:r>
+        <w:t>user.name</w:t>
+      </w:r>
+      <w:r>
+        <w:t xml:space="preserve"> </w:t>
+      </w:r>
+      <w:proofErr w:type="spellStart"/>
+      <w:r>
+        <w:rPr>
+          <w:i/>
+          <w:iCs/>
+        </w:rPr>
+        <w:t>default</w:t>
+      </w:r>
+      <w:r>
+        <w:rPr>
+          <w:i/>
+          <w:iCs/>
+        </w:rPr>
+        <w:t>_user_name</w:t>
+      </w:r>
+      <w:proofErr w:type="spellEnd"/>
+    </w:p>
+    <w:p>
+      <w:proofErr w:type="spellStart"/>
+      <w:r>
+        <w:t>git</w:t>
+      </w:r>
+      <w:proofErr w:type="spellEnd"/>
+      <w:r>
+        <w:t xml:space="preserve"> </w:t>
+      </w:r>
+      <w:proofErr w:type="spellStart"/>
+      <w:r>
+        <w:t>config</w:t>
+      </w:r>
+      <w:proofErr w:type="spellEnd"/>
+      <w:r>
+        <w:t xml:space="preserve"> </w:t>
+      </w:r>
+      <w:r>
+        <w:t xml:space="preserve">-global </w:t>
+      </w:r>
+      <w:proofErr w:type="spellStart"/>
+      <w:r>
+        <w:t>user.email</w:t>
+      </w:r>
+      <w:proofErr w:type="spellEnd"/>
+      <w:r>
+        <w:t xml:space="preserve"> </w:t>
+      </w:r>
+      <w:r>
+        <w:t>‘default@email.com’</w:t>
+      </w:r>
+      <w:r>
+        <w:br/>
+      </w:r>
+      <w:r>
+        <w:br/>
+        <w:t xml:space="preserve">Now, </w:t>
+      </w:r>
+      <w:r>
+        <w:rPr>
+          <w:b/>
+          <w:bCs/>
+        </w:rPr>
+        <w:t xml:space="preserve">for any </w:t>
+      </w:r>
+      <w:proofErr w:type="spellStart"/>
+      <w:r>
+        <w:rPr>
+          <w:b/>
+          <w:bCs/>
+        </w:rPr>
+        <w:t>Git</w:t>
+      </w:r>
+      <w:proofErr w:type="spellEnd"/>
+      <w:r>
+        <w:rPr>
+          <w:b/>
+          <w:bCs/>
+        </w:rPr>
+        <w:t xml:space="preserve"> repository that you don’t want to use default credentials</w:t>
+      </w:r>
+      <w:r>
+        <w:t xml:space="preserve"> run:</w:t>
+      </w:r>
+      <w:r>
+        <w:br/>
+      </w:r>
+      <w:r>
+        <w:br/>
+      </w:r>
+      <w:proofErr w:type="spellStart"/>
+      <w:r>
+        <w:t>git</w:t>
+      </w:r>
+      <w:proofErr w:type="spellEnd"/>
+      <w:r>
+        <w:t xml:space="preserve"> </w:t>
+      </w:r>
+      <w:proofErr w:type="spellStart"/>
+      <w:r>
+        <w:t>config</w:t>
+      </w:r>
+      <w:proofErr w:type="spellEnd"/>
+      <w:r>
+        <w:t xml:space="preserve"> user.name </w:t>
+      </w:r>
+      <w:r>
+        <w:t>‘</w:t>
+      </w:r>
+      <w:r>
+        <w:rPr>
+          <w:i/>
+          <w:iCs/>
+        </w:rPr>
+        <w:t>username</w:t>
+      </w:r>
+      <w:r>
+        <w:t>’</w:t>
+      </w:r>
+    </w:p>
+    <w:p>
+      <w:proofErr w:type="spellStart"/>
+      <w:r>
+        <w:t>git</w:t>
+      </w:r>
+      <w:proofErr w:type="spellEnd"/>
+      <w:r>
+        <w:t xml:space="preserve"> </w:t>
+      </w:r>
+      <w:proofErr w:type="spellStart"/>
+      <w:r>
+        <w:t>config</w:t>
+      </w:r>
+      <w:proofErr w:type="spellEnd"/>
+      <w:r>
+        <w:t xml:space="preserve"> </w:t>
+      </w:r>
+      <w:proofErr w:type="spellStart"/>
+      <w:r>
+        <w:t>user.email</w:t>
+      </w:r>
+      <w:proofErr w:type="spellEnd"/>
+      <w:r>
+        <w:t xml:space="preserve"> ‘name@another.com’</w:t>
+      </w:r>
+      <w:r>
+        <w:br/>
+      </w:r>
+      <w:r>
+        <w:br/>
+        <w:t>Note:</w:t>
+      </w:r>
     </w:p>
     <w:p>
       <w:pPr>
         <w:pStyle w:val="ListParagraph"/>
         <w:numPr>
           <w:ilvl w:val="0"/>
-          <w:numId w:val="3"/>
+          <w:numId w:val="28"/>
         </w:numPr>
-        <w:rPr>
-          <w:rFonts w:eastAsiaTheme="majorEastAsia" w:cstheme="majorBidi"/>
-          <w:color w:val="2E74B5" w:themeColor="accent1" w:themeShade="BF"/>
-        </w:rPr>
-      </w:pPr>
-    </w:p>
-    <w:p>
-      <w:pPr>
-        <w:rPr>
-          <w:rFonts w:eastAsiaTheme="majorEastAsia" w:cstheme="majorBidi"/>
-          <w:color w:val="2E74B5" w:themeColor="accent1" w:themeShade="BF"/>
-        </w:rPr>
-      </w:pPr>
+      </w:pPr>
+      <w:r>
+        <w:t xml:space="preserve">I recommend you to run </w:t>
+      </w:r>
+      <w:proofErr w:type="spellStart"/>
+      <w:r>
+        <w:t>git</w:t>
+      </w:r>
+      <w:proofErr w:type="spellEnd"/>
+      <w:r>
+        <w:t xml:space="preserve"> pull command on the </w:t>
+      </w:r>
+      <w:proofErr w:type="spellStart"/>
+      <w:r>
+        <w:t>Git</w:t>
+      </w:r>
+      <w:proofErr w:type="spellEnd"/>
+      <w:r>
+        <w:t xml:space="preserve"> Bash for the </w:t>
+      </w:r>
+      <w:r>
+        <w:t>2 projects – one with default credentials and another for no-</w:t>
+      </w:r>
+      <w:proofErr w:type="spellStart"/>
+      <w:r>
+        <w:t>ndefaults</w:t>
+      </w:r>
+      <w:proofErr w:type="spellEnd"/>
+      <w:r>
+        <w:t>,</w:t>
+      </w:r>
     </w:p>
     <w:p>
       <w:pPr>
         <w:pStyle w:val="ListParagraph"/>
         <w:numPr>
           <w:ilvl w:val="0"/>
-          <w:numId w:val="3"/>
+          <w:numId w:val="28"/>
         </w:numPr>
-        <w:rPr>
-          <w:rFonts w:eastAsiaTheme="majorEastAsia" w:cstheme="majorBidi"/>
-          <w:color w:val="2E74B5" w:themeColor="accent1" w:themeShade="BF"/>
-        </w:rPr>
-      </w:pPr>
+      </w:pPr>
+      <w:r>
+        <w:lastRenderedPageBreak/>
+        <w:t>First time, you will run ‘</w:t>
+      </w:r>
+      <w:proofErr w:type="spellStart"/>
+      <w:r>
+        <w:t>git</w:t>
+      </w:r>
+      <w:proofErr w:type="spellEnd"/>
+      <w:r>
+        <w:t xml:space="preserve"> pull’ you will be prompted to enter username and password for provided credentials.</w:t>
+      </w:r>
+      <w:r>
+        <w:rPr>
+          <w:i/>
+          <w:iCs/>
+        </w:rPr>
+        <w:br/>
+      </w:r>
+    </w:p>
+    <w:p/>
+    <w:p>
       <w:r>
         <w:br w:type="page"/>
       </w:r>
@@ -45960,7 +46346,6 @@
           <w:szCs w:val="28"/>
         </w:rPr>
       </w:pPr>
-      <w:bookmarkStart w:id="105" w:name="_Toc15464379"/>
       <w:r>
         <w:rPr>
           <w:rFonts w:asciiTheme="majorBidi" w:hAnsiTheme="majorBidi"/>
@@ -46056,7 +46441,7 @@
         </w:rPr>
         <w:t xml:space="preserve">Go to </w:t>
       </w:r>
-      <w:hyperlink r:id="rId162" w:history="1">
+      <w:hyperlink r:id="rId164" w:history="1">
         <w:r>
           <w:rPr>
             <w:rStyle w:val="Hyperlink"/>
@@ -46077,7 +46462,6 @@
         </w:rPr>
         <w:t xml:space="preserve"> </w:t>
       </w:r>
-      <w:bookmarkStart w:id="106" w:name="_GoBack"/>
       <w:r>
         <w:rPr>
           <w:rFonts w:asciiTheme="majorBidi" w:hAnsiTheme="majorBidi" w:cstheme="majorBidi"/>
@@ -46085,7 +46469,6 @@
         </w:rPr>
         <w:t>2.22.0.windows.1</w:t>
       </w:r>
-      <w:bookmarkEnd w:id="106"/>
       <w:r>
         <w:rPr>
           <w:rFonts w:asciiTheme="majorBidi" w:hAnsiTheme="majorBidi" w:cstheme="majorBidi"/>
@@ -46176,7 +46559,7 @@
                     </pic:cNvPicPr>
                   </pic:nvPicPr>
                   <pic:blipFill>
-                    <a:blip r:embed="rId163">
+                    <a:blip r:embed="rId165">
                       <a:extLst>
                         <a:ext uri="{28A0092B-C50C-407E-A947-70E740481C1C}">
                           <a14:useLocalDpi xmlns:a14="http://schemas.microsoft.com/office/drawing/2010/main" val="0"/>
@@ -46245,7 +46628,7 @@
                     </pic:cNvPicPr>
                   </pic:nvPicPr>
                   <pic:blipFill>
-                    <a:blip r:embed="rId164">
+                    <a:blip r:embed="rId166">
                       <a:extLst>
                         <a:ext uri="{28A0092B-C50C-407E-A947-70E740481C1C}">
                           <a14:useLocalDpi xmlns:a14="http://schemas.microsoft.com/office/drawing/2010/main" val="0"/>
@@ -46313,7 +46696,7 @@
                     </pic:cNvPicPr>
                   </pic:nvPicPr>
                   <pic:blipFill>
-                    <a:blip r:embed="rId165">
+                    <a:blip r:embed="rId167">
                       <a:extLst>
                         <a:ext uri="{28A0092B-C50C-407E-A947-70E740481C1C}">
                           <a14:useLocalDpi xmlns:a14="http://schemas.microsoft.com/office/drawing/2010/main" val="0"/>
@@ -46382,7 +46765,7 @@
                     </pic:cNvPicPr>
                   </pic:nvPicPr>
                   <pic:blipFill>
-                    <a:blip r:embed="rId166">
+                    <a:blip r:embed="rId168">
                       <a:extLst>
                         <a:ext uri="{28A0092B-C50C-407E-A947-70E740481C1C}">
                           <a14:useLocalDpi xmlns:a14="http://schemas.microsoft.com/office/drawing/2010/main" val="0"/>
@@ -46450,7 +46833,7 @@
                     </pic:cNvPicPr>
                   </pic:nvPicPr>
                   <pic:blipFill>
-                    <a:blip r:embed="rId167">
+                    <a:blip r:embed="rId169">
                       <a:extLst>
                         <a:ext uri="{28A0092B-C50C-407E-A947-70E740481C1C}">
                           <a14:useLocalDpi xmlns:a14="http://schemas.microsoft.com/office/drawing/2010/main" val="0"/>
@@ -46512,7 +46895,7 @@
                     </pic:cNvPicPr>
                   </pic:nvPicPr>
                   <pic:blipFill>
-                    <a:blip r:embed="rId168">
+                    <a:blip r:embed="rId170">
                       <a:extLst>
                         <a:ext uri="{28A0092B-C50C-407E-A947-70E740481C1C}">
                           <a14:useLocalDpi xmlns:a14="http://schemas.microsoft.com/office/drawing/2010/main" val="0"/>
@@ -46580,7 +46963,7 @@
                     </pic:cNvPicPr>
                   </pic:nvPicPr>
                   <pic:blipFill>
-                    <a:blip r:embed="rId169">
+                    <a:blip r:embed="rId171">
                       <a:extLst>
                         <a:ext uri="{28A0092B-C50C-407E-A947-70E740481C1C}">
                           <a14:useLocalDpi xmlns:a14="http://schemas.microsoft.com/office/drawing/2010/main" val="0"/>
@@ -46649,7 +47032,7 @@
                     </pic:cNvPicPr>
                   </pic:nvPicPr>
                   <pic:blipFill>
-                    <a:blip r:embed="rId170">
+                    <a:blip r:embed="rId172">
                       <a:extLst>
                         <a:ext uri="{28A0092B-C50C-407E-A947-70E740481C1C}">
                           <a14:useLocalDpi xmlns:a14="http://schemas.microsoft.com/office/drawing/2010/main" val="0"/>
@@ -46717,7 +47100,7 @@
                     </pic:cNvPicPr>
                   </pic:nvPicPr>
                   <pic:blipFill>
-                    <a:blip r:embed="rId171">
+                    <a:blip r:embed="rId173">
                       <a:extLst>
                         <a:ext uri="{28A0092B-C50C-407E-A947-70E740481C1C}">
                           <a14:useLocalDpi xmlns:a14="http://schemas.microsoft.com/office/drawing/2010/main" val="0"/>
@@ -46941,7 +47324,7 @@
         </w:rPr>
         <w:t xml:space="preserve">See </w:t>
       </w:r>
-      <w:hyperlink r:id="rId172" w:history="1">
+      <w:hyperlink r:id="rId174" w:history="1">
         <w:r>
           <w:rPr>
             <w:rStyle w:val="Hyperlink"/>
@@ -47014,7 +47397,7 @@
                     </pic:cNvPicPr>
                   </pic:nvPicPr>
                   <pic:blipFill>
-                    <a:blip r:embed="rId173">
+                    <a:blip r:embed="rId175">
                       <a:extLst>
                         <a:ext uri="{28A0092B-C50C-407E-A947-70E740481C1C}">
                           <a14:useLocalDpi xmlns:a14="http://schemas.microsoft.com/office/drawing/2010/main" val="0"/>
@@ -47108,7 +47491,7 @@
                     <pic:cNvPicPr/>
                   </pic:nvPicPr>
                   <pic:blipFill>
-                    <a:blip r:embed="rId174"/>
+                    <a:blip r:embed="rId176"/>
                     <a:stretch>
                       <a:fillRect/>
                     </a:stretch>
@@ -53004,7 +53387,7 @@
 </file>
 
 <file path=customXml/itemProps1.xml><?xml version="1.0" encoding="utf-8"?>
-<ds:datastoreItem xmlns:ds="http://schemas.openxmlformats.org/officeDocument/2006/customXml" ds:itemID="{11A725E9-DA38-4EEE-A3B9-89C9B847DE8A}">
+<ds:datastoreItem xmlns:ds="http://schemas.openxmlformats.org/officeDocument/2006/customXml" ds:itemID="{73F22390-F37E-44FE-B02E-6999EA2DC095}">
   <ds:schemaRefs>
     <ds:schemaRef ds:uri="http://schemas.openxmlformats.org/officeDocument/2006/bibliography"/>
   </ds:schemaRefs>

</xml_diff>

<commit_message>
Multiple users section ammedment
</commit_message>
<xml_diff>
--- a/Git/Git Tutorial.docx
+++ b/Git/Git Tutorial.docx
@@ -45931,339 +45931,6 @@
         </w:r>
       </w:hyperlink>
     </w:p>
-    <w:p/>
-    <w:p>
-      <w:r>
-        <w:t>Run the following commands:</w:t>
-      </w:r>
-      <w:r>
-        <w:br/>
-      </w:r>
-    </w:p>
-    <w:p>
-      <w:proofErr w:type="spellStart"/>
-      <w:r>
-        <w:t>git</w:t>
-      </w:r>
-      <w:proofErr w:type="spellEnd"/>
-      <w:r>
-        <w:t xml:space="preserve"> </w:t>
-      </w:r>
-      <w:proofErr w:type="spellStart"/>
-      <w:r>
-        <w:t>config</w:t>
-      </w:r>
-      <w:proofErr w:type="spellEnd"/>
-      <w:r>
-        <w:t xml:space="preserve"> --global </w:t>
-      </w:r>
-      <w:proofErr w:type="spellStart"/>
-      <w:proofErr w:type="gramStart"/>
-      <w:r>
-        <w:t>credential.helper</w:t>
-      </w:r>
-      <w:proofErr w:type="spellEnd"/>
-      <w:proofErr w:type="gramEnd"/>
-      <w:r>
-        <w:t xml:space="preserve"> store</w:t>
-      </w:r>
-    </w:p>
-    <w:p>
-      <w:proofErr w:type="spellStart"/>
-      <w:r>
-        <w:t>git</w:t>
-      </w:r>
-      <w:proofErr w:type="spellEnd"/>
-      <w:r>
-        <w:t xml:space="preserve"> </w:t>
-      </w:r>
-      <w:proofErr w:type="spellStart"/>
-      <w:r>
-        <w:t>config</w:t>
-      </w:r>
-      <w:proofErr w:type="spellEnd"/>
-      <w:r>
-        <w:t xml:space="preserve"> --global </w:t>
-      </w:r>
-      <w:proofErr w:type="spellStart"/>
-      <w:proofErr w:type="gramStart"/>
-      <w:r>
-        <w:t>credential.https</w:t>
-      </w:r>
-      <w:proofErr w:type="spellEnd"/>
-      <w:r>
-        <w:t>://</w:t>
-      </w:r>
-      <w:r>
-        <w:rPr>
-          <w:i/>
-          <w:iCs/>
-        </w:rPr>
-        <w:t>gitprovider</w:t>
-      </w:r>
-      <w:r>
-        <w:t>.com.</w:t>
-      </w:r>
-      <w:r>
-        <w:rPr>
-          <w:i/>
-          <w:iCs/>
-        </w:rPr>
-        <w:t>username</w:t>
-      </w:r>
-      <w:proofErr w:type="gramEnd"/>
-      <w:r>
-        <w:t xml:space="preserve"> </w:t>
-      </w:r>
-      <w:r>
-        <w:rPr>
-          <w:i/>
-          <w:iCs/>
-        </w:rPr>
-        <w:t>username</w:t>
-      </w:r>
-    </w:p>
-    <w:p/>
-    <w:p>
-      <w:proofErr w:type="spellStart"/>
-      <w:r>
-        <w:t>gitprovider</w:t>
-      </w:r>
-      <w:proofErr w:type="spellEnd"/>
-      <w:r>
-        <w:t xml:space="preserve"> is for example github.com,</w:t>
-      </w:r>
-    </w:p>
-    <w:p>
-      <w:r>
-        <w:t>username is your username on github.co</w:t>
-      </w:r>
-      <w:bookmarkStart w:id="106" w:name="_GoBack"/>
-      <w:bookmarkEnd w:id="106"/>
-      <w:r>
-        <w:t>m</w:t>
-      </w:r>
-    </w:p>
-    <w:p>
-      <w:pPr>
-        <w:rPr>
-          <w:i/>
-          <w:iCs/>
-        </w:rPr>
-      </w:pPr>
-      <w:r>
-        <w:br/>
-        <w:t xml:space="preserve">Now, suppose you have another user as </w:t>
-      </w:r>
-      <w:proofErr w:type="spellStart"/>
-      <w:r>
-        <w:rPr>
-          <w:i/>
-          <w:iCs/>
-        </w:rPr>
-        <w:t>default</w:t>
-      </w:r>
-      <w:r>
-        <w:t>_git_provider</w:t>
-      </w:r>
-      <w:proofErr w:type="spellEnd"/>
-      <w:r>
-        <w:t xml:space="preserve"> that you want to use as default, that is if you don’t provide any details.</w:t>
-      </w:r>
-      <w:r>
-        <w:br/>
-      </w:r>
-      <w:r>
-        <w:br/>
-        <w:t>Run:</w:t>
-      </w:r>
-      <w:r>
-        <w:br/>
-      </w:r>
-      <w:r>
-        <w:br/>
-      </w:r>
-      <w:proofErr w:type="spellStart"/>
-      <w:r>
-        <w:t>git</w:t>
-      </w:r>
-      <w:proofErr w:type="spellEnd"/>
-      <w:r>
-        <w:t xml:space="preserve"> </w:t>
-      </w:r>
-      <w:proofErr w:type="spellStart"/>
-      <w:r>
-        <w:t>config</w:t>
-      </w:r>
-      <w:proofErr w:type="spellEnd"/>
-      <w:r>
-        <w:t xml:space="preserve"> </w:t>
-      </w:r>
-      <w:r>
-        <w:t>-</w:t>
-      </w:r>
-      <w:r>
-        <w:t>global</w:t>
-      </w:r>
-      <w:r>
-        <w:t xml:space="preserve"> </w:t>
-      </w:r>
-      <w:r>
-        <w:t>user.name</w:t>
-      </w:r>
-      <w:r>
-        <w:t xml:space="preserve"> </w:t>
-      </w:r>
-      <w:proofErr w:type="spellStart"/>
-      <w:r>
-        <w:rPr>
-          <w:i/>
-          <w:iCs/>
-        </w:rPr>
-        <w:t>default</w:t>
-      </w:r>
-      <w:r>
-        <w:rPr>
-          <w:i/>
-          <w:iCs/>
-        </w:rPr>
-        <w:t>_user_name</w:t>
-      </w:r>
-      <w:proofErr w:type="spellEnd"/>
-    </w:p>
-    <w:p>
-      <w:proofErr w:type="spellStart"/>
-      <w:r>
-        <w:t>git</w:t>
-      </w:r>
-      <w:proofErr w:type="spellEnd"/>
-      <w:r>
-        <w:t xml:space="preserve"> </w:t>
-      </w:r>
-      <w:proofErr w:type="spellStart"/>
-      <w:r>
-        <w:t>config</w:t>
-      </w:r>
-      <w:proofErr w:type="spellEnd"/>
-      <w:r>
-        <w:t xml:space="preserve"> </w:t>
-      </w:r>
-      <w:r>
-        <w:t xml:space="preserve">-global </w:t>
-      </w:r>
-      <w:proofErr w:type="spellStart"/>
-      <w:r>
-        <w:t>user.email</w:t>
-      </w:r>
-      <w:proofErr w:type="spellEnd"/>
-      <w:r>
-        <w:t xml:space="preserve"> </w:t>
-      </w:r>
-      <w:r>
-        <w:t>‘default@email.com’</w:t>
-      </w:r>
-      <w:r>
-        <w:br/>
-      </w:r>
-      <w:r>
-        <w:br/>
-        <w:t xml:space="preserve">Now, </w:t>
-      </w:r>
-      <w:r>
-        <w:rPr>
-          <w:b/>
-          <w:bCs/>
-        </w:rPr>
-        <w:t xml:space="preserve">for any </w:t>
-      </w:r>
-      <w:proofErr w:type="spellStart"/>
-      <w:r>
-        <w:rPr>
-          <w:b/>
-          <w:bCs/>
-        </w:rPr>
-        <w:t>Git</w:t>
-      </w:r>
-      <w:proofErr w:type="spellEnd"/>
-      <w:r>
-        <w:rPr>
-          <w:b/>
-          <w:bCs/>
-        </w:rPr>
-        <w:t xml:space="preserve"> repository that you don’t want to use default credentials</w:t>
-      </w:r>
-      <w:r>
-        <w:t xml:space="preserve"> run:</w:t>
-      </w:r>
-      <w:r>
-        <w:br/>
-      </w:r>
-      <w:r>
-        <w:br/>
-      </w:r>
-      <w:proofErr w:type="spellStart"/>
-      <w:r>
-        <w:t>git</w:t>
-      </w:r>
-      <w:proofErr w:type="spellEnd"/>
-      <w:r>
-        <w:t xml:space="preserve"> </w:t>
-      </w:r>
-      <w:proofErr w:type="spellStart"/>
-      <w:r>
-        <w:t>config</w:t>
-      </w:r>
-      <w:proofErr w:type="spellEnd"/>
-      <w:r>
-        <w:t xml:space="preserve"> user.name </w:t>
-      </w:r>
-      <w:r>
-        <w:t>‘</w:t>
-      </w:r>
-      <w:r>
-        <w:rPr>
-          <w:i/>
-          <w:iCs/>
-        </w:rPr>
-        <w:t>username</w:t>
-      </w:r>
-      <w:r>
-        <w:t>’</w:t>
-      </w:r>
-    </w:p>
-    <w:p>
-      <w:proofErr w:type="spellStart"/>
-      <w:r>
-        <w:t>git</w:t>
-      </w:r>
-      <w:proofErr w:type="spellEnd"/>
-      <w:r>
-        <w:t xml:space="preserve"> </w:t>
-      </w:r>
-      <w:proofErr w:type="spellStart"/>
-      <w:r>
-        <w:t>config</w:t>
-      </w:r>
-      <w:proofErr w:type="spellEnd"/>
-      <w:r>
-        <w:t xml:space="preserve"> </w:t>
-      </w:r>
-      <w:proofErr w:type="spellStart"/>
-      <w:r>
-        <w:t>user.email</w:t>
-      </w:r>
-      <w:proofErr w:type="spellEnd"/>
-      <w:r>
-        <w:t xml:space="preserve"> ‘name@another.com’</w:t>
-      </w:r>
-      <w:r>
-        <w:br/>
-      </w:r>
-      <w:r>
-        <w:br/>
-        <w:t>Note:</w:t>
-      </w:r>
-    </w:p>
     <w:p>
       <w:pPr>
         <w:pStyle w:val="ListParagraph"/>
@@ -46273,7 +45940,13 @@
         </w:numPr>
       </w:pPr>
       <w:r>
-        <w:t xml:space="preserve">I recommend you to run </w:t>
+        <w:t>Run following command to see your configuration and where they are taken from:</w:t>
+      </w:r>
+      <w:r>
+        <w:br/>
+      </w:r>
+      <w:r>
+        <w:br/>
       </w:r>
       <w:proofErr w:type="spellStart"/>
       <w:r>
@@ -46281,28 +45954,18 @@
       </w:r>
       <w:proofErr w:type="spellEnd"/>
       <w:r>
-        <w:t xml:space="preserve"> pull command on the </w:t>
+        <w:t xml:space="preserve"> </w:t>
       </w:r>
       <w:proofErr w:type="spellStart"/>
       <w:r>
-        <w:t>Git</w:t>
+        <w:t>config</w:t>
       </w:r>
       <w:proofErr w:type="spellEnd"/>
       <w:r>
-        <w:t xml:space="preserve"> Bash for the </w:t>
-      </w:r>
-      <w:r>
-        <w:t>2 projects – one with default credentials and another for no-</w:t>
-      </w:r>
-      <w:proofErr w:type="spellStart"/>
-      <w:r>
-        <w:t>ndefaults</w:t>
-      </w:r>
-      <w:proofErr w:type="spellEnd"/>
-      <w:r>
-        <w:t>,</w:t>
-      </w:r>
-    </w:p>
+        <w:t xml:space="preserve"> --list --show-origin</w:t>
+      </w:r>
+    </w:p>
+    <w:p/>
     <w:p>
       <w:pPr>
         <w:pStyle w:val="ListParagraph"/>
@@ -46312,27 +45975,754 @@
         </w:numPr>
       </w:pPr>
       <w:r>
-        <w:lastRenderedPageBreak/>
-        <w:t>First time, you will run ‘</w:t>
-      </w:r>
+        <w:t>Run the following commands:</w:t>
+      </w:r>
+      <w:r>
+        <w:br/>
+      </w:r>
+    </w:p>
+    <w:p>
       <w:proofErr w:type="spellStart"/>
       <w:r>
         <w:t>git</w:t>
       </w:r>
       <w:proofErr w:type="spellEnd"/>
       <w:r>
-        <w:t xml:space="preserve"> pull’ you will be prompted to enter username and password for provided credentials.</w:t>
+        <w:t xml:space="preserve"> </w:t>
+      </w:r>
+      <w:proofErr w:type="spellStart"/>
+      <w:r>
+        <w:t>config</w:t>
+      </w:r>
+      <w:proofErr w:type="spellEnd"/>
+      <w:r>
+        <w:t xml:space="preserve"> --global </w:t>
+      </w:r>
+      <w:proofErr w:type="spellStart"/>
+      <w:proofErr w:type="gramStart"/>
+      <w:r>
+        <w:t>credential.helper</w:t>
+      </w:r>
+      <w:proofErr w:type="spellEnd"/>
+      <w:proofErr w:type="gramEnd"/>
+      <w:r>
+        <w:t xml:space="preserve"> store</w:t>
+      </w:r>
+    </w:p>
+    <w:p>
+      <w:proofErr w:type="spellStart"/>
+      <w:r>
+        <w:t>git</w:t>
+      </w:r>
+      <w:proofErr w:type="spellEnd"/>
+      <w:r>
+        <w:t xml:space="preserve"> </w:t>
+      </w:r>
+      <w:proofErr w:type="spellStart"/>
+      <w:r>
+        <w:t>config</w:t>
+      </w:r>
+      <w:proofErr w:type="spellEnd"/>
+      <w:r>
+        <w:t xml:space="preserve"> --global </w:t>
+      </w:r>
+      <w:proofErr w:type="spellStart"/>
+      <w:proofErr w:type="gramStart"/>
+      <w:r>
+        <w:t>credential.https</w:t>
+      </w:r>
+      <w:proofErr w:type="spellEnd"/>
+      <w:r>
+        <w:t>://</w:t>
       </w:r>
       <w:r>
         <w:rPr>
           <w:i/>
           <w:iCs/>
         </w:rPr>
+        <w:t>gitprovider</w:t>
+      </w:r>
+      <w:r>
+        <w:t>.com.</w:t>
+      </w:r>
+      <w:r>
+        <w:rPr>
+          <w:i/>
+          <w:iCs/>
+        </w:rPr>
+        <w:t>username</w:t>
+      </w:r>
+      <w:proofErr w:type="gramEnd"/>
+      <w:r>
+        <w:t xml:space="preserve"> </w:t>
+      </w:r>
+      <w:r>
+        <w:rPr>
+          <w:i/>
+          <w:iCs/>
+        </w:rPr>
+        <w:t>username</w:t>
+      </w:r>
+    </w:p>
+    <w:p/>
+    <w:p>
+      <w:proofErr w:type="spellStart"/>
+      <w:r>
+        <w:t>gitprovider</w:t>
+      </w:r>
+      <w:proofErr w:type="spellEnd"/>
+      <w:r>
+        <w:t xml:space="preserve"> is for example github.com,</w:t>
+      </w:r>
+    </w:p>
+    <w:p>
+      <w:r>
+        <w:t>username is your username on github.com</w:t>
+      </w:r>
+    </w:p>
+    <w:p/>
+    <w:p>
+      <w:pPr>
+        <w:pStyle w:val="ListParagraph"/>
+        <w:numPr>
+          <w:ilvl w:val="0"/>
+          <w:numId w:val="28"/>
+        </w:numPr>
+        <w:rPr>
+          <w:i/>
+          <w:iCs/>
+        </w:rPr>
+      </w:pPr>
+      <w:r>
+        <w:t xml:space="preserve">Now, suppose you have another user as </w:t>
+      </w:r>
+      <w:proofErr w:type="spellStart"/>
+      <w:r>
+        <w:rPr>
+          <w:i/>
+          <w:iCs/>
+        </w:rPr>
+        <w:t>default</w:t>
+      </w:r>
+      <w:r>
+        <w:t>_git_provider</w:t>
+      </w:r>
+      <w:proofErr w:type="spellEnd"/>
+      <w:r>
+        <w:t xml:space="preserve"> that you want to use as default, that is if </w:t>
+      </w:r>
+      <w:r>
+        <w:t>you don’t provide any details.</w:t>
+      </w:r>
+    </w:p>
+    <w:p>
+      <w:r>
+        <w:t>Ru</w:t>
+      </w:r>
+      <w:r>
+        <w:t>n:</w:t>
+      </w:r>
+    </w:p>
+    <w:p>
+      <w:pPr>
+        <w:rPr>
+          <w:i/>
+          <w:iCs/>
+        </w:rPr>
+      </w:pPr>
+      <w:r>
         <w:br/>
       </w:r>
+      <w:proofErr w:type="spellStart"/>
+      <w:r>
+        <w:t>git</w:t>
+      </w:r>
+      <w:proofErr w:type="spellEnd"/>
+      <w:r>
+        <w:t xml:space="preserve"> </w:t>
+      </w:r>
+      <w:proofErr w:type="spellStart"/>
+      <w:r>
+        <w:t>config</w:t>
+      </w:r>
+      <w:proofErr w:type="spellEnd"/>
+      <w:r>
+        <w:t xml:space="preserve"> -global user.name </w:t>
+      </w:r>
+      <w:proofErr w:type="spellStart"/>
+      <w:r>
+        <w:rPr>
+          <w:i/>
+          <w:iCs/>
+        </w:rPr>
+        <w:t>default_user_name</w:t>
+      </w:r>
+      <w:proofErr w:type="spellEnd"/>
+    </w:p>
+    <w:p>
+      <w:proofErr w:type="spellStart"/>
+      <w:r>
+        <w:t>git</w:t>
+      </w:r>
+      <w:proofErr w:type="spellEnd"/>
+      <w:r>
+        <w:t xml:space="preserve"> </w:t>
+      </w:r>
+      <w:proofErr w:type="spellStart"/>
+      <w:r>
+        <w:t>config</w:t>
+      </w:r>
+      <w:proofErr w:type="spellEnd"/>
+      <w:r>
+        <w:t xml:space="preserve"> -global </w:t>
+      </w:r>
+      <w:proofErr w:type="spellStart"/>
+      <w:r>
+        <w:t>user.email</w:t>
+      </w:r>
+      <w:proofErr w:type="spellEnd"/>
+      <w:r>
+        <w:t xml:space="preserve"> ‘</w:t>
+      </w:r>
+      <w:r>
+        <w:rPr>
+          <w:i/>
+          <w:iCs/>
+        </w:rPr>
+        <w:t>default@email.com</w:t>
+      </w:r>
+      <w:r>
+        <w:t>’</w:t>
+      </w:r>
+      <w:r>
+        <w:br/>
+      </w:r>
+      <w:r>
+        <w:br/>
+      </w:r>
+      <w:r>
+        <w:t>On Windows file .</w:t>
+      </w:r>
+      <w:proofErr w:type="spellStart"/>
+      <w:r>
+        <w:t>gitconfig</w:t>
+      </w:r>
+      <w:proofErr w:type="spellEnd"/>
+      <w:r>
+        <w:t xml:space="preserve"> will be changed in C:\Users\&lt;windows_username&gt;</w:t>
+      </w:r>
+      <w:r>
+        <w:t xml:space="preserve"> (you can find exact location by running </w:t>
+      </w:r>
+      <w:proofErr w:type="spellStart"/>
+      <w:r>
+        <w:t>git</w:t>
+      </w:r>
+      <w:proofErr w:type="spellEnd"/>
+      <w:r>
+        <w:t xml:space="preserve"> </w:t>
+      </w:r>
+      <w:proofErr w:type="spellStart"/>
+      <w:r>
+        <w:t>config</w:t>
+      </w:r>
+      <w:proofErr w:type="spellEnd"/>
+      <w:r>
+        <w:t xml:space="preserve"> --list --show-origin</w:t>
+      </w:r>
+      <w:r>
+        <w:t>)</w:t>
+      </w:r>
+      <w:r>
+        <w:t>, following sections will be added:</w:t>
+      </w:r>
+      <w:r>
+        <w:br/>
+      </w:r>
+      <w:r>
+        <w:br/>
+        <w:t>[credential "https://github.com"]</w:t>
+      </w:r>
+    </w:p>
+    <w:p>
+      <w:r>
+        <w:lastRenderedPageBreak/>
+        <w:tab/>
+        <w:t>username = username</w:t>
+      </w:r>
+    </w:p>
+    <w:p>
+      <w:r>
+        <w:t>[user]</w:t>
+      </w:r>
+    </w:p>
+    <w:p>
+      <w:r>
+        <w:tab/>
+        <w:t xml:space="preserve">name = </w:t>
+      </w:r>
+      <w:proofErr w:type="spellStart"/>
+      <w:r>
+        <w:t>default_user_name</w:t>
+      </w:r>
+      <w:proofErr w:type="spellEnd"/>
+    </w:p>
+    <w:p>
+      <w:r>
+        <w:tab/>
+        <w:t>email = default@email.com</w:t>
+      </w:r>
+    </w:p>
+    <w:p>
+      <w:r>
+        <w:rPr>
+          <w:b/>
+          <w:bCs/>
+          <w:u w:val="single"/>
+        </w:rPr>
+        <w:br/>
+      </w:r>
+      <w:r>
+        <w:rPr>
+          <w:b/>
+          <w:bCs/>
+          <w:u w:val="single"/>
+        </w:rPr>
+        <w:t>Note:</w:t>
+      </w:r>
+    </w:p>
+    <w:p>
+      <w:pPr>
+        <w:pStyle w:val="ListParagraph"/>
+        <w:numPr>
+          <w:ilvl w:val="0"/>
+          <w:numId w:val="28"/>
+        </w:numPr>
+      </w:pPr>
+      <w:r>
+        <w:t>You can also type</w:t>
+      </w:r>
+    </w:p>
+    <w:p>
+      <w:pPr>
+        <w:pStyle w:val="HTMLPreformatted"/>
+      </w:pPr>
+    </w:p>
+    <w:p>
+      <w:pPr>
+        <w:pStyle w:val="HTMLPreformatted"/>
+      </w:pPr>
+      <w:r>
+        <w:br/>
+      </w:r>
+      <w:proofErr w:type="spellStart"/>
+      <w:r>
+        <w:rPr>
+          <w:rStyle w:val="HTMLCode"/>
+        </w:rPr>
+        <w:t>git</w:t>
+      </w:r>
+      <w:proofErr w:type="spellEnd"/>
+      <w:r>
+        <w:rPr>
+          <w:rStyle w:val="HTMLCode"/>
+        </w:rPr>
+        <w:t xml:space="preserve"> </w:t>
+      </w:r>
+      <w:proofErr w:type="spellStart"/>
+      <w:r>
+        <w:rPr>
+          <w:rStyle w:val="HTMLCode"/>
+        </w:rPr>
+        <w:t>config</w:t>
+      </w:r>
+      <w:proofErr w:type="spellEnd"/>
+      <w:r>
+        <w:rPr>
+          <w:rStyle w:val="HTMLCode"/>
+        </w:rPr>
+        <w:t xml:space="preserve"> --global --edit</w:t>
+      </w:r>
     </w:p>
     <w:p/>
     <w:p>
+      <w:r>
+        <w:t>and edit the configuration</w:t>
+      </w:r>
+      <w:r>
+        <w:t xml:space="preserve"> file.</w:t>
+      </w:r>
+      <w:bookmarkStart w:id="106" w:name="_GoBack"/>
+      <w:bookmarkEnd w:id="106"/>
+      <w:r>
+        <w:br/>
+      </w:r>
+      <w:r>
+        <w:br/>
+      </w:r>
+      <w:r>
+        <w:br/>
+      </w:r>
+      <w:r>
+        <w:t xml:space="preserve">Now, </w:t>
+      </w:r>
+      <w:r>
+        <w:rPr>
+          <w:b/>
+          <w:bCs/>
+        </w:rPr>
+        <w:t xml:space="preserve">for any </w:t>
+      </w:r>
+      <w:proofErr w:type="spellStart"/>
+      <w:r>
+        <w:rPr>
+          <w:b/>
+          <w:bCs/>
+        </w:rPr>
+        <w:t>Git</w:t>
+      </w:r>
+      <w:proofErr w:type="spellEnd"/>
+      <w:r>
+        <w:rPr>
+          <w:b/>
+          <w:bCs/>
+        </w:rPr>
+        <w:t xml:space="preserve"> repository that you don’t want to use default credentials</w:t>
+      </w:r>
+      <w:r>
+        <w:t xml:space="preserve"> run:</w:t>
+      </w:r>
+      <w:r>
+        <w:br/>
+      </w:r>
+      <w:r>
+        <w:br/>
+      </w:r>
+      <w:proofErr w:type="spellStart"/>
+      <w:r>
+        <w:t>git</w:t>
+      </w:r>
+      <w:proofErr w:type="spellEnd"/>
+      <w:r>
+        <w:t xml:space="preserve"> </w:t>
+      </w:r>
+      <w:proofErr w:type="spellStart"/>
+      <w:r>
+        <w:t>config</w:t>
+      </w:r>
+      <w:proofErr w:type="spellEnd"/>
+      <w:r>
+        <w:t xml:space="preserve"> user.name ‘</w:t>
+      </w:r>
+      <w:r>
+        <w:rPr>
+          <w:i/>
+          <w:iCs/>
+        </w:rPr>
+        <w:t>username</w:t>
+      </w:r>
+      <w:r>
+        <w:t>’</w:t>
+      </w:r>
+    </w:p>
+    <w:p>
+      <w:proofErr w:type="spellStart"/>
+      <w:r>
+        <w:t>git</w:t>
+      </w:r>
+      <w:proofErr w:type="spellEnd"/>
+      <w:r>
+        <w:t xml:space="preserve"> </w:t>
+      </w:r>
+      <w:proofErr w:type="spellStart"/>
+      <w:r>
+        <w:t>config</w:t>
+      </w:r>
+      <w:proofErr w:type="spellEnd"/>
+      <w:r>
+        <w:t xml:space="preserve"> </w:t>
+      </w:r>
+      <w:proofErr w:type="spellStart"/>
+      <w:r>
+        <w:t>user.email</w:t>
+      </w:r>
+      <w:proofErr w:type="spellEnd"/>
+      <w:r>
+        <w:t xml:space="preserve"> ‘</w:t>
+      </w:r>
+      <w:r>
+        <w:rPr>
+          <w:i/>
+          <w:iCs/>
+        </w:rPr>
+        <w:t>name@another.com</w:t>
+      </w:r>
+      <w:r>
+        <w:t>’</w:t>
+      </w:r>
+      <w:r>
+        <w:br/>
+      </w:r>
+      <w:r>
+        <w:br/>
+      </w:r>
+    </w:p>
+    <w:p>
+      <w:pPr>
+        <w:rPr>
+          <w:b/>
+          <w:bCs/>
+          <w:u w:val="single"/>
+        </w:rPr>
+      </w:pPr>
+      <w:r>
+        <w:br/>
+      </w:r>
+      <w:r>
+        <w:br/>
+      </w:r>
+      <w:r>
+        <w:rPr>
+          <w:b/>
+          <w:bCs/>
+          <w:u w:val="single"/>
+        </w:rPr>
+        <w:t>Note:</w:t>
+      </w:r>
+    </w:p>
+    <w:p>
+      <w:pPr>
+        <w:pStyle w:val="ListParagraph"/>
+        <w:numPr>
+          <w:ilvl w:val="0"/>
+          <w:numId w:val="28"/>
+        </w:numPr>
+      </w:pPr>
+      <w:r>
+        <w:t xml:space="preserve">I recommend you to run </w:t>
+      </w:r>
+      <w:r>
+        <w:t>‘</w:t>
+      </w:r>
+      <w:proofErr w:type="spellStart"/>
+      <w:r>
+        <w:t>git</w:t>
+      </w:r>
+      <w:proofErr w:type="spellEnd"/>
+      <w:r>
+        <w:t xml:space="preserve"> </w:t>
+      </w:r>
+      <w:r>
+        <w:t>commit’</w:t>
+      </w:r>
+      <w:r>
+        <w:t xml:space="preserve"> command on the </w:t>
+      </w:r>
+      <w:proofErr w:type="spellStart"/>
+      <w:r>
+        <w:t>Git</w:t>
+      </w:r>
+      <w:proofErr w:type="spellEnd"/>
+      <w:r>
+        <w:t xml:space="preserve"> Bash for the </w:t>
+      </w:r>
+      <w:r>
+        <w:t>2 projects – one with default credentia</w:t>
+      </w:r>
+      <w:r>
+        <w:t>ls and another for no-</w:t>
+      </w:r>
+      <w:proofErr w:type="spellStart"/>
+      <w:r>
+        <w:t>ndefaults</w:t>
+      </w:r>
+      <w:proofErr w:type="spellEnd"/>
+      <w:r>
+        <w:t>.</w:t>
+      </w:r>
+    </w:p>
+    <w:p>
+      <w:pPr>
+        <w:pStyle w:val="ListParagraph"/>
+      </w:pPr>
+    </w:p>
+    <w:p>
+      <w:pPr>
+        <w:pStyle w:val="ListParagraph"/>
+        <w:numPr>
+          <w:ilvl w:val="0"/>
+          <w:numId w:val="28"/>
+        </w:numPr>
+      </w:pPr>
+      <w:r>
+        <w:t>First time, you will run ‘</w:t>
+      </w:r>
+      <w:proofErr w:type="spellStart"/>
+      <w:r>
+        <w:t>git</w:t>
+      </w:r>
+      <w:proofErr w:type="spellEnd"/>
+      <w:r>
+        <w:t xml:space="preserve"> </w:t>
+      </w:r>
+      <w:r>
+        <w:t>commit</w:t>
+      </w:r>
+      <w:r>
+        <w:t>’ you will be prompted to enter username and password for provided credentials.</w:t>
+      </w:r>
+    </w:p>
+    <w:p>
+      <w:pPr>
+        <w:pStyle w:val="ListParagraph"/>
+      </w:pPr>
+    </w:p>
+    <w:p>
+      <w:pPr>
+        <w:pStyle w:val="ListParagraph"/>
+      </w:pPr>
+    </w:p>
+    <w:p>
+      <w:pPr>
+        <w:pStyle w:val="ListParagraph"/>
+        <w:numPr>
+          <w:ilvl w:val="0"/>
+          <w:numId w:val="28"/>
+        </w:numPr>
+        <w:rPr>
+          <w:i/>
+          <w:iCs/>
+        </w:rPr>
+      </w:pPr>
+      <w:r>
+        <w:lastRenderedPageBreak/>
+        <w:t xml:space="preserve">It is recommended to </w:t>
+      </w:r>
+      <w:r>
+        <w:t xml:space="preserve">provide some default user name and e-mail. If you don’t provide one, </w:t>
+      </w:r>
+      <w:proofErr w:type="spellStart"/>
+      <w:r>
+        <w:t>Git</w:t>
+      </w:r>
+      <w:proofErr w:type="spellEnd"/>
+      <w:r>
+        <w:t xml:space="preserve"> will try to </w:t>
+      </w:r>
+      <w:r>
+        <w:rPr>
+          <w:b/>
+          <w:bCs/>
+        </w:rPr>
+        <w:t>guess</w:t>
+      </w:r>
+      <w:r>
+        <w:rPr>
+          <w:b/>
+          <w:bCs/>
+        </w:rPr>
+        <w:t xml:space="preserve"> </w:t>
+      </w:r>
+      <w:r>
+        <w:t>one</w:t>
+      </w:r>
+      <w:r>
+        <w:t xml:space="preserve"> as it is stated “</w:t>
+      </w:r>
+      <w:r>
+        <w:rPr>
+          <w:i/>
+          <w:iCs/>
+        </w:rPr>
+        <w:t>Your name and email address were configured automatically based</w:t>
+      </w:r>
+    </w:p>
+    <w:p>
+      <w:pPr>
+        <w:pStyle w:val="ListParagraph"/>
+      </w:pPr>
+      <w:r>
+        <w:rPr>
+          <w:i/>
+          <w:iCs/>
+        </w:rPr>
+        <w:t>on your username and hostname.”</w:t>
+      </w:r>
+      <w:r>
+        <w:t xml:space="preserve"> (You will this message if you don’t configure user.name and </w:t>
+      </w:r>
+      <w:proofErr w:type="spellStart"/>
+      <w:proofErr w:type="gramStart"/>
+      <w:r>
+        <w:t>user.email</w:t>
+      </w:r>
+      <w:proofErr w:type="spellEnd"/>
+      <w:proofErr w:type="gramEnd"/>
+      <w:r>
+        <w:t xml:space="preserve"> – they should exists either in the local repository </w:t>
+      </w:r>
+      <w:r>
+        <w:t>or globally).</w:t>
+      </w:r>
+    </w:p>
+    <w:p>
+      <w:pPr>
+        <w:pStyle w:val="ListParagraph"/>
+      </w:pPr>
+    </w:p>
+    <w:p>
+      <w:pPr>
+        <w:pStyle w:val="ListParagraph"/>
+        <w:numPr>
+          <w:ilvl w:val="0"/>
+          <w:numId w:val="28"/>
+        </w:numPr>
+      </w:pPr>
+      <w:r>
+        <w:t xml:space="preserve">If you want to remove the value for some variable, for example for </w:t>
+      </w:r>
+      <w:proofErr w:type="spellStart"/>
+      <w:r>
+        <w:t>user.email</w:t>
+      </w:r>
+      <w:proofErr w:type="spellEnd"/>
+      <w:r>
+        <w:t>, you can either edit the appropriate file or to run appropriate variant of command</w:t>
+      </w:r>
+      <w:r>
+        <w:br/>
+      </w:r>
+      <w:r>
+        <w:br/>
+      </w:r>
+      <w:proofErr w:type="spellStart"/>
+      <w:r>
+        <w:t>git</w:t>
+      </w:r>
+      <w:proofErr w:type="spellEnd"/>
+      <w:r>
+        <w:t xml:space="preserve"> </w:t>
+      </w:r>
+      <w:proofErr w:type="spellStart"/>
+      <w:r>
+        <w:t>config</w:t>
+      </w:r>
+      <w:proofErr w:type="spellEnd"/>
+      <w:r>
+        <w:t xml:space="preserve"> --unset </w:t>
+      </w:r>
+      <w:proofErr w:type="spellStart"/>
+      <w:r>
+        <w:t>user.email</w:t>
+      </w:r>
+      <w:proofErr w:type="spellEnd"/>
+      <w:r>
+        <w:rPr>
+          <w:i/>
+          <w:iCs/>
+        </w:rPr>
+        <w:br/>
+      </w:r>
       <w:r>
         <w:br w:type="page"/>
       </w:r>
@@ -53387,7 +53777,7 @@
 </file>
 
 <file path=customXml/itemProps1.xml><?xml version="1.0" encoding="utf-8"?>
-<ds:datastoreItem xmlns:ds="http://schemas.openxmlformats.org/officeDocument/2006/customXml" ds:itemID="{73F22390-F37E-44FE-B02E-6999EA2DC095}">
+<ds:datastoreItem xmlns:ds="http://schemas.openxmlformats.org/officeDocument/2006/customXml" ds:itemID="{FAD515FB-C762-4280-8C4A-177F81845C82}">
   <ds:schemaRefs>
     <ds:schemaRef ds:uri="http://schemas.openxmlformats.org/officeDocument/2006/bibliography"/>
   </ds:schemaRefs>

</xml_diff>

<commit_message>
Expanding Git instalation explanation.
</commit_message>
<xml_diff>
--- a/Git/Git Tutorial.docx
+++ b/Git/Git Tutorial.docx
@@ -45891,851 +45891,14 @@
     </w:p>
     <w:p>
       <w:pPr>
-        <w:pStyle w:val="Heading3"/>
-        <w:rPr>
+        <w:pStyle w:val="Heading1"/>
+        <w:rPr>
+          <w:rFonts w:asciiTheme="majorBidi" w:hAnsiTheme="majorBidi"/>
           <w:sz w:val="28"/>
           <w:szCs w:val="28"/>
         </w:rPr>
       </w:pPr>
       <w:bookmarkStart w:id="105" w:name="_Toc15464379"/>
-      <w:r>
-        <w:rPr>
-          <w:sz w:val="28"/>
-          <w:szCs w:val="28"/>
-        </w:rPr>
-        <w:lastRenderedPageBreak/>
-        <w:t>Credentials to multiple users</w:t>
-      </w:r>
-    </w:p>
-    <w:p>
-      <w:r>
-        <w:br/>
-        <w:t xml:space="preserve">See </w:t>
-      </w:r>
-      <w:hyperlink r:id="rId162" w:history="1">
-        <w:r>
-          <w:rPr>
-            <w:rStyle w:val="Hyperlink"/>
-          </w:rPr>
-          <w:t>https://www.shellhacks.com/git-config-username-password-store-credentials/</w:t>
-        </w:r>
-      </w:hyperlink>
-    </w:p>
-    <w:p>
-      <w:hyperlink r:id="rId163" w:history="1">
-        <w:r>
-          <w:rPr>
-            <w:rStyle w:val="Hyperlink"/>
-          </w:rPr>
-          <w:t>https://git-scm.com/docs/gitcredentials</w:t>
-        </w:r>
-      </w:hyperlink>
-    </w:p>
-    <w:p>
-      <w:pPr>
-        <w:pStyle w:val="ListParagraph"/>
-        <w:numPr>
-          <w:ilvl w:val="0"/>
-          <w:numId w:val="28"/>
-        </w:numPr>
-      </w:pPr>
-      <w:r>
-        <w:t>Run following command to see your configuration and where they are taken from:</w:t>
-      </w:r>
-      <w:r>
-        <w:br/>
-      </w:r>
-      <w:r>
-        <w:br/>
-      </w:r>
-      <w:proofErr w:type="spellStart"/>
-      <w:r>
-        <w:t>git</w:t>
-      </w:r>
-      <w:proofErr w:type="spellEnd"/>
-      <w:r>
-        <w:t xml:space="preserve"> </w:t>
-      </w:r>
-      <w:proofErr w:type="spellStart"/>
-      <w:r>
-        <w:t>config</w:t>
-      </w:r>
-      <w:proofErr w:type="spellEnd"/>
-      <w:r>
-        <w:t xml:space="preserve"> --list --show-origin</w:t>
-      </w:r>
-    </w:p>
-    <w:p/>
-    <w:p>
-      <w:pPr>
-        <w:pStyle w:val="ListParagraph"/>
-        <w:numPr>
-          <w:ilvl w:val="0"/>
-          <w:numId w:val="28"/>
-        </w:numPr>
-      </w:pPr>
-      <w:r>
-        <w:t>Run the following commands:</w:t>
-      </w:r>
-      <w:r>
-        <w:br/>
-      </w:r>
-    </w:p>
-    <w:p>
-      <w:proofErr w:type="spellStart"/>
-      <w:r>
-        <w:t>git</w:t>
-      </w:r>
-      <w:proofErr w:type="spellEnd"/>
-      <w:r>
-        <w:t xml:space="preserve"> </w:t>
-      </w:r>
-      <w:proofErr w:type="spellStart"/>
-      <w:r>
-        <w:t>config</w:t>
-      </w:r>
-      <w:proofErr w:type="spellEnd"/>
-      <w:r>
-        <w:t xml:space="preserve"> --global </w:t>
-      </w:r>
-      <w:proofErr w:type="spellStart"/>
-      <w:proofErr w:type="gramStart"/>
-      <w:r>
-        <w:t>credential.helper</w:t>
-      </w:r>
-      <w:proofErr w:type="spellEnd"/>
-      <w:proofErr w:type="gramEnd"/>
-      <w:r>
-        <w:t xml:space="preserve"> store</w:t>
-      </w:r>
-    </w:p>
-    <w:p>
-      <w:proofErr w:type="spellStart"/>
-      <w:r>
-        <w:t>git</w:t>
-      </w:r>
-      <w:proofErr w:type="spellEnd"/>
-      <w:r>
-        <w:t xml:space="preserve"> </w:t>
-      </w:r>
-      <w:proofErr w:type="spellStart"/>
-      <w:r>
-        <w:t>config</w:t>
-      </w:r>
-      <w:proofErr w:type="spellEnd"/>
-      <w:r>
-        <w:t xml:space="preserve"> --global </w:t>
-      </w:r>
-      <w:proofErr w:type="spellStart"/>
-      <w:proofErr w:type="gramStart"/>
-      <w:r>
-        <w:t>credential.https</w:t>
-      </w:r>
-      <w:proofErr w:type="spellEnd"/>
-      <w:r>
-        <w:t>://</w:t>
-      </w:r>
-      <w:r>
-        <w:rPr>
-          <w:i/>
-          <w:iCs/>
-        </w:rPr>
-        <w:t>gitprovider</w:t>
-      </w:r>
-      <w:r>
-        <w:t>.com.</w:t>
-      </w:r>
-      <w:r>
-        <w:rPr>
-          <w:i/>
-          <w:iCs/>
-        </w:rPr>
-        <w:t>username</w:t>
-      </w:r>
-      <w:proofErr w:type="gramEnd"/>
-      <w:r>
-        <w:t xml:space="preserve"> </w:t>
-      </w:r>
-      <w:r>
-        <w:rPr>
-          <w:i/>
-          <w:iCs/>
-        </w:rPr>
-        <w:t>username</w:t>
-      </w:r>
-    </w:p>
-    <w:p/>
-    <w:p>
-      <w:proofErr w:type="spellStart"/>
-      <w:r>
-        <w:t>gitprovider</w:t>
-      </w:r>
-      <w:proofErr w:type="spellEnd"/>
-      <w:r>
-        <w:t xml:space="preserve"> is for example github.com,</w:t>
-      </w:r>
-    </w:p>
-    <w:p>
-      <w:r>
-        <w:t>username is your username on github.com</w:t>
-      </w:r>
-    </w:p>
-    <w:p/>
-    <w:p>
-      <w:pPr>
-        <w:pStyle w:val="ListParagraph"/>
-        <w:numPr>
-          <w:ilvl w:val="0"/>
-          <w:numId w:val="28"/>
-        </w:numPr>
-        <w:rPr>
-          <w:i/>
-          <w:iCs/>
-        </w:rPr>
-      </w:pPr>
-      <w:r>
-        <w:t xml:space="preserve">Now, suppose you have another user as </w:t>
-      </w:r>
-      <w:proofErr w:type="spellStart"/>
-      <w:r>
-        <w:rPr>
-          <w:i/>
-          <w:iCs/>
-        </w:rPr>
-        <w:t>default</w:t>
-      </w:r>
-      <w:r>
-        <w:t>_git_provider</w:t>
-      </w:r>
-      <w:proofErr w:type="spellEnd"/>
-      <w:r>
-        <w:t xml:space="preserve"> that you want to use as default, that is if </w:t>
-      </w:r>
-      <w:r>
-        <w:t>you don’t provide any details.</w:t>
-      </w:r>
-    </w:p>
-    <w:p>
-      <w:r>
-        <w:t>Ru</w:t>
-      </w:r>
-      <w:r>
-        <w:t>n:</w:t>
-      </w:r>
-    </w:p>
-    <w:p>
-      <w:pPr>
-        <w:rPr>
-          <w:i/>
-          <w:iCs/>
-        </w:rPr>
-      </w:pPr>
-      <w:r>
-        <w:br/>
-      </w:r>
-      <w:proofErr w:type="spellStart"/>
-      <w:r>
-        <w:t>git</w:t>
-      </w:r>
-      <w:proofErr w:type="spellEnd"/>
-      <w:r>
-        <w:t xml:space="preserve"> </w:t>
-      </w:r>
-      <w:proofErr w:type="spellStart"/>
-      <w:r>
-        <w:t>config</w:t>
-      </w:r>
-      <w:proofErr w:type="spellEnd"/>
-      <w:r>
-        <w:t xml:space="preserve"> -global user.name </w:t>
-      </w:r>
-      <w:proofErr w:type="spellStart"/>
-      <w:r>
-        <w:rPr>
-          <w:i/>
-          <w:iCs/>
-        </w:rPr>
-        <w:t>default_user_name</w:t>
-      </w:r>
-      <w:proofErr w:type="spellEnd"/>
-    </w:p>
-    <w:p>
-      <w:proofErr w:type="spellStart"/>
-      <w:r>
-        <w:t>git</w:t>
-      </w:r>
-      <w:proofErr w:type="spellEnd"/>
-      <w:r>
-        <w:t xml:space="preserve"> </w:t>
-      </w:r>
-      <w:proofErr w:type="spellStart"/>
-      <w:r>
-        <w:t>config</w:t>
-      </w:r>
-      <w:proofErr w:type="spellEnd"/>
-      <w:r>
-        <w:t xml:space="preserve"> -global </w:t>
-      </w:r>
-      <w:proofErr w:type="spellStart"/>
-      <w:r>
-        <w:t>user.email</w:t>
-      </w:r>
-      <w:proofErr w:type="spellEnd"/>
-      <w:r>
-        <w:t xml:space="preserve"> ‘</w:t>
-      </w:r>
-      <w:r>
-        <w:rPr>
-          <w:i/>
-          <w:iCs/>
-        </w:rPr>
-        <w:t>default@email.com</w:t>
-      </w:r>
-      <w:r>
-        <w:t>’</w:t>
-      </w:r>
-      <w:r>
-        <w:br/>
-      </w:r>
-      <w:r>
-        <w:br/>
-      </w:r>
-      <w:r>
-        <w:t>On Windows file .</w:t>
-      </w:r>
-      <w:proofErr w:type="spellStart"/>
-      <w:r>
-        <w:t>gitconfig</w:t>
-      </w:r>
-      <w:proofErr w:type="spellEnd"/>
-      <w:r>
-        <w:t xml:space="preserve"> will be changed in C:\Users\&lt;windows_username&gt;</w:t>
-      </w:r>
-      <w:r>
-        <w:t xml:space="preserve"> (you can find exact location by running </w:t>
-      </w:r>
-      <w:proofErr w:type="spellStart"/>
-      <w:r>
-        <w:t>git</w:t>
-      </w:r>
-      <w:proofErr w:type="spellEnd"/>
-      <w:r>
-        <w:t xml:space="preserve"> </w:t>
-      </w:r>
-      <w:proofErr w:type="spellStart"/>
-      <w:r>
-        <w:t>config</w:t>
-      </w:r>
-      <w:proofErr w:type="spellEnd"/>
-      <w:r>
-        <w:t xml:space="preserve"> --list --show-origin</w:t>
-      </w:r>
-      <w:r>
-        <w:t>)</w:t>
-      </w:r>
-      <w:r>
-        <w:t>, following sections will be added:</w:t>
-      </w:r>
-      <w:r>
-        <w:br/>
-      </w:r>
-      <w:r>
-        <w:br/>
-        <w:t>[credential "https://github.com"]</w:t>
-      </w:r>
-    </w:p>
-    <w:p>
-      <w:r>
-        <w:lastRenderedPageBreak/>
-        <w:tab/>
-        <w:t>username = username</w:t>
-      </w:r>
-    </w:p>
-    <w:p>
-      <w:r>
-        <w:t>[user]</w:t>
-      </w:r>
-    </w:p>
-    <w:p>
-      <w:r>
-        <w:tab/>
-        <w:t xml:space="preserve">name = </w:t>
-      </w:r>
-      <w:proofErr w:type="spellStart"/>
-      <w:r>
-        <w:t>default_user_name</w:t>
-      </w:r>
-      <w:proofErr w:type="spellEnd"/>
-    </w:p>
-    <w:p>
-      <w:r>
-        <w:tab/>
-        <w:t>email = default@email.com</w:t>
-      </w:r>
-    </w:p>
-    <w:p>
-      <w:r>
-        <w:rPr>
-          <w:b/>
-          <w:bCs/>
-          <w:u w:val="single"/>
-        </w:rPr>
-        <w:br/>
-      </w:r>
-      <w:r>
-        <w:rPr>
-          <w:b/>
-          <w:bCs/>
-          <w:u w:val="single"/>
-        </w:rPr>
-        <w:t>Note:</w:t>
-      </w:r>
-    </w:p>
-    <w:p>
-      <w:pPr>
-        <w:pStyle w:val="ListParagraph"/>
-        <w:numPr>
-          <w:ilvl w:val="0"/>
-          <w:numId w:val="28"/>
-        </w:numPr>
-      </w:pPr>
-      <w:r>
-        <w:t>You can also type</w:t>
-      </w:r>
-    </w:p>
-    <w:p>
-      <w:pPr>
-        <w:pStyle w:val="HTMLPreformatted"/>
-      </w:pPr>
-    </w:p>
-    <w:p>
-      <w:pPr>
-        <w:pStyle w:val="HTMLPreformatted"/>
-      </w:pPr>
-      <w:r>
-        <w:br/>
-      </w:r>
-      <w:proofErr w:type="spellStart"/>
-      <w:r>
-        <w:rPr>
-          <w:rStyle w:val="HTMLCode"/>
-        </w:rPr>
-        <w:t>git</w:t>
-      </w:r>
-      <w:proofErr w:type="spellEnd"/>
-      <w:r>
-        <w:rPr>
-          <w:rStyle w:val="HTMLCode"/>
-        </w:rPr>
-        <w:t xml:space="preserve"> </w:t>
-      </w:r>
-      <w:proofErr w:type="spellStart"/>
-      <w:r>
-        <w:rPr>
-          <w:rStyle w:val="HTMLCode"/>
-        </w:rPr>
-        <w:t>config</w:t>
-      </w:r>
-      <w:proofErr w:type="spellEnd"/>
-      <w:r>
-        <w:rPr>
-          <w:rStyle w:val="HTMLCode"/>
-        </w:rPr>
-        <w:t xml:space="preserve"> --global --edit</w:t>
-      </w:r>
-    </w:p>
-    <w:p/>
-    <w:p>
-      <w:r>
-        <w:t>and edit the configuration</w:t>
-      </w:r>
-      <w:r>
-        <w:t xml:space="preserve"> file.</w:t>
-      </w:r>
-      <w:bookmarkStart w:id="106" w:name="_GoBack"/>
-      <w:bookmarkEnd w:id="106"/>
-      <w:r>
-        <w:br/>
-      </w:r>
-      <w:r>
-        <w:br/>
-      </w:r>
-      <w:r>
-        <w:br/>
-      </w:r>
-      <w:r>
-        <w:t xml:space="preserve">Now, </w:t>
-      </w:r>
-      <w:r>
-        <w:rPr>
-          <w:b/>
-          <w:bCs/>
-        </w:rPr>
-        <w:t xml:space="preserve">for any </w:t>
-      </w:r>
-      <w:proofErr w:type="spellStart"/>
-      <w:r>
-        <w:rPr>
-          <w:b/>
-          <w:bCs/>
-        </w:rPr>
-        <w:t>Git</w:t>
-      </w:r>
-      <w:proofErr w:type="spellEnd"/>
-      <w:r>
-        <w:rPr>
-          <w:b/>
-          <w:bCs/>
-        </w:rPr>
-        <w:t xml:space="preserve"> repository that you don’t want to use default credentials</w:t>
-      </w:r>
-      <w:r>
-        <w:t xml:space="preserve"> run:</w:t>
-      </w:r>
-      <w:r>
-        <w:br/>
-      </w:r>
-      <w:r>
-        <w:br/>
-      </w:r>
-      <w:proofErr w:type="spellStart"/>
-      <w:r>
-        <w:t>git</w:t>
-      </w:r>
-      <w:proofErr w:type="spellEnd"/>
-      <w:r>
-        <w:t xml:space="preserve"> </w:t>
-      </w:r>
-      <w:proofErr w:type="spellStart"/>
-      <w:r>
-        <w:t>config</w:t>
-      </w:r>
-      <w:proofErr w:type="spellEnd"/>
-      <w:r>
-        <w:t xml:space="preserve"> user.name ‘</w:t>
-      </w:r>
-      <w:r>
-        <w:rPr>
-          <w:i/>
-          <w:iCs/>
-        </w:rPr>
-        <w:t>username</w:t>
-      </w:r>
-      <w:r>
-        <w:t>’</w:t>
-      </w:r>
-    </w:p>
-    <w:p>
-      <w:proofErr w:type="spellStart"/>
-      <w:r>
-        <w:t>git</w:t>
-      </w:r>
-      <w:proofErr w:type="spellEnd"/>
-      <w:r>
-        <w:t xml:space="preserve"> </w:t>
-      </w:r>
-      <w:proofErr w:type="spellStart"/>
-      <w:r>
-        <w:t>config</w:t>
-      </w:r>
-      <w:proofErr w:type="spellEnd"/>
-      <w:r>
-        <w:t xml:space="preserve"> </w:t>
-      </w:r>
-      <w:proofErr w:type="spellStart"/>
-      <w:r>
-        <w:t>user.email</w:t>
-      </w:r>
-      <w:proofErr w:type="spellEnd"/>
-      <w:r>
-        <w:t xml:space="preserve"> ‘</w:t>
-      </w:r>
-      <w:r>
-        <w:rPr>
-          <w:i/>
-          <w:iCs/>
-        </w:rPr>
-        <w:t>name@another.com</w:t>
-      </w:r>
-      <w:r>
-        <w:t>’</w:t>
-      </w:r>
-      <w:r>
-        <w:br/>
-      </w:r>
-      <w:r>
-        <w:br/>
-      </w:r>
-    </w:p>
-    <w:p>
-      <w:pPr>
-        <w:rPr>
-          <w:b/>
-          <w:bCs/>
-          <w:u w:val="single"/>
-        </w:rPr>
-      </w:pPr>
-      <w:r>
-        <w:br/>
-      </w:r>
-      <w:r>
-        <w:br/>
-      </w:r>
-      <w:r>
-        <w:rPr>
-          <w:b/>
-          <w:bCs/>
-          <w:u w:val="single"/>
-        </w:rPr>
-        <w:t>Note:</w:t>
-      </w:r>
-    </w:p>
-    <w:p>
-      <w:pPr>
-        <w:pStyle w:val="ListParagraph"/>
-        <w:numPr>
-          <w:ilvl w:val="0"/>
-          <w:numId w:val="28"/>
-        </w:numPr>
-      </w:pPr>
-      <w:r>
-        <w:t xml:space="preserve">I recommend you to run </w:t>
-      </w:r>
-      <w:r>
-        <w:t>‘</w:t>
-      </w:r>
-      <w:proofErr w:type="spellStart"/>
-      <w:r>
-        <w:t>git</w:t>
-      </w:r>
-      <w:proofErr w:type="spellEnd"/>
-      <w:r>
-        <w:t xml:space="preserve"> </w:t>
-      </w:r>
-      <w:r>
-        <w:t>commit’</w:t>
-      </w:r>
-      <w:r>
-        <w:t xml:space="preserve"> command on the </w:t>
-      </w:r>
-      <w:proofErr w:type="spellStart"/>
-      <w:r>
-        <w:t>Git</w:t>
-      </w:r>
-      <w:proofErr w:type="spellEnd"/>
-      <w:r>
-        <w:t xml:space="preserve"> Bash for the </w:t>
-      </w:r>
-      <w:r>
-        <w:t>2 projects – one with default credentia</w:t>
-      </w:r>
-      <w:r>
-        <w:t>ls and another for no-</w:t>
-      </w:r>
-      <w:proofErr w:type="spellStart"/>
-      <w:r>
-        <w:t>ndefaults</w:t>
-      </w:r>
-      <w:proofErr w:type="spellEnd"/>
-      <w:r>
-        <w:t>.</w:t>
-      </w:r>
-    </w:p>
-    <w:p>
-      <w:pPr>
-        <w:pStyle w:val="ListParagraph"/>
-      </w:pPr>
-    </w:p>
-    <w:p>
-      <w:pPr>
-        <w:pStyle w:val="ListParagraph"/>
-        <w:numPr>
-          <w:ilvl w:val="0"/>
-          <w:numId w:val="28"/>
-        </w:numPr>
-      </w:pPr>
-      <w:r>
-        <w:t>First time, you will run ‘</w:t>
-      </w:r>
-      <w:proofErr w:type="spellStart"/>
-      <w:r>
-        <w:t>git</w:t>
-      </w:r>
-      <w:proofErr w:type="spellEnd"/>
-      <w:r>
-        <w:t xml:space="preserve"> </w:t>
-      </w:r>
-      <w:r>
-        <w:t>commit</w:t>
-      </w:r>
-      <w:r>
-        <w:t>’ you will be prompted to enter username and password for provided credentials.</w:t>
-      </w:r>
-    </w:p>
-    <w:p>
-      <w:pPr>
-        <w:pStyle w:val="ListParagraph"/>
-      </w:pPr>
-    </w:p>
-    <w:p>
-      <w:pPr>
-        <w:pStyle w:val="ListParagraph"/>
-      </w:pPr>
-    </w:p>
-    <w:p>
-      <w:pPr>
-        <w:pStyle w:val="ListParagraph"/>
-        <w:numPr>
-          <w:ilvl w:val="0"/>
-          <w:numId w:val="28"/>
-        </w:numPr>
-        <w:rPr>
-          <w:i/>
-          <w:iCs/>
-        </w:rPr>
-      </w:pPr>
-      <w:r>
-        <w:lastRenderedPageBreak/>
-        <w:t xml:space="preserve">It is recommended to </w:t>
-      </w:r>
-      <w:r>
-        <w:t xml:space="preserve">provide some default user name and e-mail. If you don’t provide one, </w:t>
-      </w:r>
-      <w:proofErr w:type="spellStart"/>
-      <w:r>
-        <w:t>Git</w:t>
-      </w:r>
-      <w:proofErr w:type="spellEnd"/>
-      <w:r>
-        <w:t xml:space="preserve"> will try to </w:t>
-      </w:r>
-      <w:r>
-        <w:rPr>
-          <w:b/>
-          <w:bCs/>
-        </w:rPr>
-        <w:t>guess</w:t>
-      </w:r>
-      <w:r>
-        <w:rPr>
-          <w:b/>
-          <w:bCs/>
-        </w:rPr>
-        <w:t xml:space="preserve"> </w:t>
-      </w:r>
-      <w:r>
-        <w:t>one</w:t>
-      </w:r>
-      <w:r>
-        <w:t xml:space="preserve"> as it is stated “</w:t>
-      </w:r>
-      <w:r>
-        <w:rPr>
-          <w:i/>
-          <w:iCs/>
-        </w:rPr>
-        <w:t>Your name and email address were configured automatically based</w:t>
-      </w:r>
-    </w:p>
-    <w:p>
-      <w:pPr>
-        <w:pStyle w:val="ListParagraph"/>
-      </w:pPr>
-      <w:r>
-        <w:rPr>
-          <w:i/>
-          <w:iCs/>
-        </w:rPr>
-        <w:t>on your username and hostname.”</w:t>
-      </w:r>
-      <w:r>
-        <w:t xml:space="preserve"> (You will this message if you don’t configure user.name and </w:t>
-      </w:r>
-      <w:proofErr w:type="spellStart"/>
-      <w:proofErr w:type="gramStart"/>
-      <w:r>
-        <w:t>user.email</w:t>
-      </w:r>
-      <w:proofErr w:type="spellEnd"/>
-      <w:proofErr w:type="gramEnd"/>
-      <w:r>
-        <w:t xml:space="preserve"> – they should exists either in the local repository </w:t>
-      </w:r>
-      <w:r>
-        <w:t>or globally).</w:t>
-      </w:r>
-    </w:p>
-    <w:p>
-      <w:pPr>
-        <w:pStyle w:val="ListParagraph"/>
-      </w:pPr>
-    </w:p>
-    <w:p>
-      <w:pPr>
-        <w:pStyle w:val="ListParagraph"/>
-        <w:numPr>
-          <w:ilvl w:val="0"/>
-          <w:numId w:val="28"/>
-        </w:numPr>
-      </w:pPr>
-      <w:r>
-        <w:t xml:space="preserve">If you want to remove the value for some variable, for example for </w:t>
-      </w:r>
-      <w:proofErr w:type="spellStart"/>
-      <w:r>
-        <w:t>user.email</w:t>
-      </w:r>
-      <w:proofErr w:type="spellEnd"/>
-      <w:r>
-        <w:t>, you can either edit the appropriate file or to run appropriate variant of command</w:t>
-      </w:r>
-      <w:r>
-        <w:br/>
-      </w:r>
-      <w:r>
-        <w:br/>
-      </w:r>
-      <w:proofErr w:type="spellStart"/>
-      <w:r>
-        <w:t>git</w:t>
-      </w:r>
-      <w:proofErr w:type="spellEnd"/>
-      <w:r>
-        <w:t xml:space="preserve"> </w:t>
-      </w:r>
-      <w:proofErr w:type="spellStart"/>
-      <w:r>
-        <w:t>config</w:t>
-      </w:r>
-      <w:proofErr w:type="spellEnd"/>
-      <w:r>
-        <w:t xml:space="preserve"> --unset </w:t>
-      </w:r>
-      <w:proofErr w:type="spellStart"/>
-      <w:r>
-        <w:t>user.email</w:t>
-      </w:r>
-      <w:proofErr w:type="spellEnd"/>
-      <w:r>
-        <w:rPr>
-          <w:i/>
-          <w:iCs/>
-        </w:rPr>
-        <w:br/>
-      </w:r>
-      <w:r>
-        <w:br w:type="page"/>
-      </w:r>
-    </w:p>
-    <w:p>
-      <w:pPr>
-        <w:pStyle w:val="Heading1"/>
-        <w:rPr>
-          <w:rFonts w:asciiTheme="majorBidi" w:hAnsiTheme="majorBidi"/>
-          <w:sz w:val="28"/>
-          <w:szCs w:val="28"/>
-        </w:rPr>
-      </w:pPr>
       <w:r>
         <w:rPr>
           <w:rFonts w:asciiTheme="majorBidi" w:hAnsiTheme="majorBidi"/>
@@ -46831,7 +45994,7 @@
         </w:rPr>
         <w:t xml:space="preserve">Go to </w:t>
       </w:r>
-      <w:hyperlink r:id="rId164" w:history="1">
+      <w:hyperlink r:id="rId162" w:history="1">
         <w:r>
           <w:rPr>
             <w:rStyle w:val="Hyperlink"/>
@@ -46949,7 +46112,7 @@
                     </pic:cNvPicPr>
                   </pic:nvPicPr>
                   <pic:blipFill>
-                    <a:blip r:embed="rId165">
+                    <a:blip r:embed="rId163">
                       <a:extLst>
                         <a:ext uri="{28A0092B-C50C-407E-A947-70E740481C1C}">
                           <a14:useLocalDpi xmlns:a14="http://schemas.microsoft.com/office/drawing/2010/main" val="0"/>
@@ -47018,7 +46181,7 @@
                     </pic:cNvPicPr>
                   </pic:nvPicPr>
                   <pic:blipFill>
-                    <a:blip r:embed="rId166">
+                    <a:blip r:embed="rId164">
                       <a:extLst>
                         <a:ext uri="{28A0092B-C50C-407E-A947-70E740481C1C}">
                           <a14:useLocalDpi xmlns:a14="http://schemas.microsoft.com/office/drawing/2010/main" val="0"/>
@@ -47086,7 +46249,7 @@
                     </pic:cNvPicPr>
                   </pic:nvPicPr>
                   <pic:blipFill>
-                    <a:blip r:embed="rId167">
+                    <a:blip r:embed="rId165">
                       <a:extLst>
                         <a:ext uri="{28A0092B-C50C-407E-A947-70E740481C1C}">
                           <a14:useLocalDpi xmlns:a14="http://schemas.microsoft.com/office/drawing/2010/main" val="0"/>
@@ -47155,7 +46318,7 @@
                     </pic:cNvPicPr>
                   </pic:nvPicPr>
                   <pic:blipFill>
-                    <a:blip r:embed="rId168">
+                    <a:blip r:embed="rId166">
                       <a:extLst>
                         <a:ext uri="{28A0092B-C50C-407E-A947-70E740481C1C}">
                           <a14:useLocalDpi xmlns:a14="http://schemas.microsoft.com/office/drawing/2010/main" val="0"/>
@@ -47223,7 +46386,7 @@
                     </pic:cNvPicPr>
                   </pic:nvPicPr>
                   <pic:blipFill>
-                    <a:blip r:embed="rId169">
+                    <a:blip r:embed="rId167">
                       <a:extLst>
                         <a:ext uri="{28A0092B-C50C-407E-A947-70E740481C1C}">
                           <a14:useLocalDpi xmlns:a14="http://schemas.microsoft.com/office/drawing/2010/main" val="0"/>
@@ -47285,7 +46448,7 @@
                     </pic:cNvPicPr>
                   </pic:nvPicPr>
                   <pic:blipFill>
-                    <a:blip r:embed="rId170">
+                    <a:blip r:embed="rId168">
                       <a:extLst>
                         <a:ext uri="{28A0092B-C50C-407E-A947-70E740481C1C}">
                           <a14:useLocalDpi xmlns:a14="http://schemas.microsoft.com/office/drawing/2010/main" val="0"/>
@@ -47353,7 +46516,7 @@
                     </pic:cNvPicPr>
                   </pic:nvPicPr>
                   <pic:blipFill>
-                    <a:blip r:embed="rId171">
+                    <a:blip r:embed="rId169">
                       <a:extLst>
                         <a:ext uri="{28A0092B-C50C-407E-A947-70E740481C1C}">
                           <a14:useLocalDpi xmlns:a14="http://schemas.microsoft.com/office/drawing/2010/main" val="0"/>
@@ -47401,9 +46564,89 @@
       <w:r>
         <w:rPr>
           <w:rFonts w:asciiTheme="majorBidi" w:hAnsiTheme="majorBidi" w:cstheme="majorBidi"/>
+          <w:b/>
+          <w:bCs/>
+          <w:u w:val="single"/>
+        </w:rPr>
+        <w:lastRenderedPageBreak/>
+        <w:t>Note:</w:t>
+      </w:r>
+      <w:r>
+        <w:rPr>
+          <w:rFonts w:asciiTheme="majorBidi" w:hAnsiTheme="majorBidi" w:cstheme="majorBidi"/>
+          <w:b/>
+          <w:bCs/>
+          <w:u w:val="single"/>
+        </w:rPr>
+        <w:t xml:space="preserve"> </w:t>
+      </w:r>
+      <w:r>
+        <w:rPr>
+          <w:rFonts w:asciiTheme="majorBidi" w:hAnsiTheme="majorBidi" w:cstheme="majorBidi"/>
+        </w:rPr>
+        <w:t>If you want ‘</w:t>
+      </w:r>
+      <w:proofErr w:type="spellStart"/>
+      <w:r>
+        <w:rPr>
+          <w:rFonts w:asciiTheme="majorBidi" w:hAnsiTheme="majorBidi" w:cstheme="majorBidi"/>
+        </w:rPr>
+        <w:t>docker</w:t>
+      </w:r>
+      <w:proofErr w:type="spellEnd"/>
+      <w:r>
+        <w:rPr>
+          <w:rFonts w:asciiTheme="majorBidi" w:hAnsiTheme="majorBidi" w:cstheme="majorBidi"/>
+        </w:rPr>
+        <w:t xml:space="preserve"> -it’ (interactive mode) to “just work” it is better to choose second option. For example, if you want to open bash inside </w:t>
+      </w:r>
+      <w:proofErr w:type="spellStart"/>
+      <w:r>
+        <w:rPr>
+          <w:rFonts w:asciiTheme="majorBidi" w:hAnsiTheme="majorBidi" w:cstheme="majorBidi"/>
+        </w:rPr>
+        <w:t>docker</w:t>
+      </w:r>
+      <w:proofErr w:type="spellEnd"/>
+      <w:r>
+        <w:rPr>
+          <w:rFonts w:asciiTheme="majorBidi" w:hAnsiTheme="majorBidi" w:cstheme="majorBidi"/>
+        </w:rPr>
+        <w:t xml:space="preserve"> it is much simpler to do it without any </w:t>
+      </w:r>
+      <w:proofErr w:type="spellStart"/>
+      <w:r>
+        <w:rPr>
+          <w:rFonts w:asciiTheme="majorBidi" w:hAnsiTheme="majorBidi" w:cstheme="majorBidi"/>
+        </w:rPr>
+        <w:t>MinTTY</w:t>
+      </w:r>
+      <w:proofErr w:type="spellEnd"/>
+      <w:r>
+        <w:rPr>
+          <w:rFonts w:asciiTheme="majorBidi" w:hAnsiTheme="majorBidi" w:cstheme="majorBidi"/>
+        </w:rPr>
+        <w:t>.</w:t>
+      </w:r>
+    </w:p>
+    <w:p>
+      <w:pPr>
+        <w:rPr>
+          <w:rFonts w:asciiTheme="majorBidi" w:hAnsiTheme="majorBidi" w:cstheme="majorBidi"/>
+        </w:rPr>
+      </w:pPr>
+    </w:p>
+    <w:p>
+      <w:pPr>
+        <w:rPr>
+          <w:rFonts w:asciiTheme="majorBidi" w:hAnsiTheme="majorBidi" w:cstheme="majorBidi"/>
+        </w:rPr>
+      </w:pPr>
+      <w:r>
+        <w:rPr>
+          <w:rFonts w:asciiTheme="majorBidi" w:hAnsiTheme="majorBidi" w:cstheme="majorBidi"/>
           <w:noProof/>
         </w:rPr>
-        <w:lastRenderedPageBreak/>
         <w:drawing>
           <wp:inline distT="0" distB="0" distL="0" distR="0">
             <wp:extent cx="4714875" cy="3629025"/>
@@ -47422,7 +46665,7 @@
                     </pic:cNvPicPr>
                   </pic:nvPicPr>
                   <pic:blipFill>
-                    <a:blip r:embed="rId172">
+                    <a:blip r:embed="rId170">
                       <a:extLst>
                         <a:ext uri="{28A0092B-C50C-407E-A947-70E740481C1C}">
                           <a14:useLocalDpi xmlns:a14="http://schemas.microsoft.com/office/drawing/2010/main" val="0"/>
@@ -47472,6 +46715,7 @@
           <w:rFonts w:asciiTheme="majorBidi" w:hAnsiTheme="majorBidi" w:cstheme="majorBidi"/>
           <w:noProof/>
         </w:rPr>
+        <w:lastRenderedPageBreak/>
         <w:drawing>
           <wp:inline distT="0" distB="0" distL="0" distR="0">
             <wp:extent cx="4752975" cy="3600450"/>
@@ -47490,7 +46734,7 @@
                     </pic:cNvPicPr>
                   </pic:nvPicPr>
                   <pic:blipFill>
-                    <a:blip r:embed="rId173">
+                    <a:blip r:embed="rId171">
                       <a:extLst>
                         <a:ext uri="{28A0092B-C50C-407E-A947-70E740481C1C}">
                           <a14:useLocalDpi xmlns:a14="http://schemas.microsoft.com/office/drawing/2010/main" val="0"/>
@@ -47714,7 +46958,7 @@
         </w:rPr>
         <w:t xml:space="preserve">See </w:t>
       </w:r>
-      <w:hyperlink r:id="rId174" w:history="1">
+      <w:hyperlink r:id="rId172" w:history="1">
         <w:r>
           <w:rPr>
             <w:rStyle w:val="Hyperlink"/>
@@ -47787,7 +47031,7 @@
                     </pic:cNvPicPr>
                   </pic:nvPicPr>
                   <pic:blipFill>
-                    <a:blip r:embed="rId175">
+                    <a:blip r:embed="rId173">
                       <a:extLst>
                         <a:ext uri="{28A0092B-C50C-407E-A947-70E740481C1C}">
                           <a14:useLocalDpi xmlns:a14="http://schemas.microsoft.com/office/drawing/2010/main" val="0"/>
@@ -47881,7 +47125,7 @@
                     <pic:cNvPicPr/>
                   </pic:nvPicPr>
                   <pic:blipFill>
-                    <a:blip r:embed="rId176"/>
+                    <a:blip r:embed="rId174"/>
                     <a:stretch>
                       <a:fillRect/>
                     </a:stretch>
@@ -48124,7 +47368,1206 @@
           <w:rFonts w:asciiTheme="majorBidi" w:hAnsiTheme="majorBidi" w:cstheme="majorBidi"/>
         </w:rPr>
       </w:pPr>
-    </w:p>
+      <w:r>
+        <w:rPr>
+          <w:rFonts w:asciiTheme="majorBidi" w:hAnsiTheme="majorBidi" w:cstheme="majorBidi"/>
+        </w:rPr>
+        <w:br w:type="page"/>
+      </w:r>
+    </w:p>
+    <w:p>
+      <w:pPr>
+        <w:pStyle w:val="Heading3"/>
+        <w:rPr>
+          <w:sz w:val="28"/>
+          <w:szCs w:val="28"/>
+        </w:rPr>
+      </w:pPr>
+      <w:r>
+        <w:rPr>
+          <w:sz w:val="28"/>
+          <w:szCs w:val="28"/>
+        </w:rPr>
+        <w:lastRenderedPageBreak/>
+        <w:t>Credentials to multiple users</w:t>
+      </w:r>
+    </w:p>
+    <w:p>
+      <w:r>
+        <w:br/>
+        <w:t xml:space="preserve">See </w:t>
+      </w:r>
+      <w:hyperlink r:id="rId175" w:history="1">
+        <w:r>
+          <w:rPr>
+            <w:rStyle w:val="Hyperlink"/>
+          </w:rPr>
+          <w:t>https://www.shellhacks.com/git-config-username-password-store-credentials/</w:t>
+        </w:r>
+      </w:hyperlink>
+    </w:p>
+    <w:p>
+      <w:hyperlink r:id="rId176" w:history="1">
+        <w:r>
+          <w:rPr>
+            <w:rStyle w:val="Hyperlink"/>
+          </w:rPr>
+          <w:t>https://git-scm.com/docs/gitcredentials</w:t>
+        </w:r>
+      </w:hyperlink>
+      <w:r>
+        <w:rPr>
+          <w:rStyle w:val="Hyperlink"/>
+        </w:rPr>
+        <w:br/>
+      </w:r>
+      <w:r>
+        <w:rPr>
+          <w:rStyle w:val="Hyperlink"/>
+        </w:rPr>
+        <w:br/>
+      </w:r>
+      <w:proofErr w:type="spellStart"/>
+      <w:r>
+        <w:t>Git</w:t>
+      </w:r>
+      <w:proofErr w:type="spellEnd"/>
+      <w:r>
+        <w:t xml:space="preserve"> considers each credential to have a context </w:t>
+      </w:r>
+      <w:r>
+        <w:rPr>
+          <w:b/>
+          <w:bCs/>
+        </w:rPr>
+        <w:t>defined by a URL</w:t>
+      </w:r>
+      <w:r>
+        <w:t>. This context is used to look up context-specific configuration, and is passed to any helpers, which may use it as an index into secure storage.</w:t>
+      </w:r>
+    </w:p>
+    <w:p>
+      <w:r>
+        <w:rPr>
+          <w:b/>
+          <w:bCs/>
+          <w:u w:val="single"/>
+        </w:rPr>
+        <w:t>Note:</w:t>
+      </w:r>
+      <w:r>
+        <w:t xml:space="preserve"> Properties </w:t>
+      </w:r>
+      <w:r>
+        <w:rPr>
+          <w:i/>
+          <w:iCs/>
+        </w:rPr>
+        <w:t>user.name</w:t>
+      </w:r>
+      <w:r>
+        <w:t xml:space="preserve"> and </w:t>
+      </w:r>
+      <w:proofErr w:type="spellStart"/>
+      <w:proofErr w:type="gramStart"/>
+      <w:r>
+        <w:rPr>
+          <w:i/>
+          <w:iCs/>
+        </w:rPr>
+        <w:t>user.email</w:t>
+      </w:r>
+      <w:proofErr w:type="spellEnd"/>
+      <w:proofErr w:type="gramEnd"/>
+      <w:r>
+        <w:rPr>
+          <w:i/>
+          <w:iCs/>
+        </w:rPr>
+        <w:t xml:space="preserve"> </w:t>
+      </w:r>
+      <w:r>
+        <w:t xml:space="preserve">are not part of the authentication mechanism. Their values are used only for demonstration purposes (you will see them in the commit history as author). Effectively, </w:t>
+      </w:r>
+      <w:r>
+        <w:rPr>
+          <w:b/>
+          <w:bCs/>
+        </w:rPr>
+        <w:t>they can have any value</w:t>
+      </w:r>
+      <w:r>
+        <w:t>, even wrong one.</w:t>
+      </w:r>
+      <w:r>
+        <w:br/>
+      </w:r>
+    </w:p>
+    <w:p>
+      <w:r>
+        <w:rPr>
+          <w:b/>
+          <w:bCs/>
+          <w:u w:val="single"/>
+        </w:rPr>
+        <w:t>Side n</w:t>
+      </w:r>
+      <w:r>
+        <w:rPr>
+          <w:b/>
+          <w:bCs/>
+          <w:u w:val="single"/>
+        </w:rPr>
+        <w:t>ote:</w:t>
+      </w:r>
+      <w:r>
+        <w:t xml:space="preserve"> To be able to configure usernames and passwords for different </w:t>
+      </w:r>
+      <w:proofErr w:type="spellStart"/>
+      <w:r>
+        <w:t>Git</w:t>
+      </w:r>
+      <w:proofErr w:type="spellEnd"/>
+      <w:r>
+        <w:t xml:space="preserve"> repositories on the same </w:t>
+      </w:r>
+      <w:proofErr w:type="spellStart"/>
+      <w:r>
+        <w:t>Git</w:t>
+      </w:r>
+      <w:proofErr w:type="spellEnd"/>
+      <w:r>
+        <w:t xml:space="preserve"> server you can enable the </w:t>
+      </w:r>
+      <w:proofErr w:type="spellStart"/>
+      <w:r>
+        <w:rPr>
+          <w:rStyle w:val="HTMLCode"/>
+          <w:rFonts w:eastAsiaTheme="majorEastAsia"/>
+        </w:rPr>
+        <w:t>useHttpPath</w:t>
+      </w:r>
+      <w:proofErr w:type="spellEnd"/>
+      <w:r>
+        <w:t xml:space="preserve"> option. For example, </w:t>
+      </w:r>
+    </w:p>
+    <w:p>
+      <w:pPr>
+        <w:pStyle w:val="HTMLPreformatted"/>
+      </w:pPr>
+      <w:proofErr w:type="spellStart"/>
+      <w:r>
+        <w:t>git</w:t>
+      </w:r>
+      <w:proofErr w:type="spellEnd"/>
+      <w:r>
+        <w:t xml:space="preserve"> </w:t>
+      </w:r>
+      <w:proofErr w:type="spellStart"/>
+      <w:r>
+        <w:t>config</w:t>
+      </w:r>
+      <w:proofErr w:type="spellEnd"/>
+      <w:r>
+        <w:t xml:space="preserve"> --global </w:t>
+      </w:r>
+      <w:proofErr w:type="spellStart"/>
+      <w:proofErr w:type="gramStart"/>
+      <w:r>
+        <w:t>credential.</w:t>
+      </w:r>
+      <w:r>
+        <w:rPr>
+          <w:rStyle w:val="Emphasis"/>
+        </w:rPr>
+        <w:t>github.com</w:t>
+      </w:r>
+      <w:r>
+        <w:t>.useHttpPath</w:t>
+      </w:r>
+      <w:proofErr w:type="spellEnd"/>
+      <w:proofErr w:type="gramEnd"/>
+      <w:r>
+        <w:t xml:space="preserve"> true</w:t>
+      </w:r>
+    </w:p>
+    <w:p>
+      <w:r>
+        <w:br/>
+      </w:r>
+      <w:r>
+        <w:br/>
+      </w:r>
+    </w:p>
+    <w:p>
+      <w:pPr>
+        <w:pStyle w:val="ListParagraph"/>
+        <w:numPr>
+          <w:ilvl w:val="0"/>
+          <w:numId w:val="28"/>
+        </w:numPr>
+      </w:pPr>
+      <w:r>
+        <w:t>Run following command to see your configuration and where they are taken from:</w:t>
+      </w:r>
+      <w:r>
+        <w:br/>
+      </w:r>
+      <w:r>
+        <w:br/>
+      </w:r>
+      <w:proofErr w:type="spellStart"/>
+      <w:r>
+        <w:rPr>
+          <w:rFonts w:ascii="Courier New" w:hAnsi="Courier New" w:cs="Courier New"/>
+        </w:rPr>
+        <w:t>git</w:t>
+      </w:r>
+      <w:proofErr w:type="spellEnd"/>
+      <w:r>
+        <w:rPr>
+          <w:rFonts w:ascii="Courier New" w:hAnsi="Courier New" w:cs="Courier New"/>
+        </w:rPr>
+        <w:t xml:space="preserve"> </w:t>
+      </w:r>
+      <w:proofErr w:type="spellStart"/>
+      <w:r>
+        <w:rPr>
+          <w:rFonts w:ascii="Courier New" w:hAnsi="Courier New" w:cs="Courier New"/>
+        </w:rPr>
+        <w:t>config</w:t>
+      </w:r>
+      <w:proofErr w:type="spellEnd"/>
+      <w:r>
+        <w:rPr>
+          <w:rFonts w:ascii="Courier New" w:hAnsi="Courier New" w:cs="Courier New"/>
+        </w:rPr>
+        <w:t xml:space="preserve"> --list --show-origin</w:t>
+      </w:r>
+    </w:p>
+    <w:p/>
+    <w:p>
+      <w:pPr>
+        <w:pStyle w:val="ListParagraph"/>
+        <w:numPr>
+          <w:ilvl w:val="0"/>
+          <w:numId w:val="28"/>
+        </w:numPr>
+      </w:pPr>
+      <w:r>
+        <w:t>Run the following commands:</w:t>
+      </w:r>
+      <w:r>
+        <w:br/>
+      </w:r>
+    </w:p>
+    <w:p>
+      <w:pPr>
+        <w:rPr>
+          <w:rFonts w:ascii="Courier New" w:hAnsi="Courier New" w:cs="Courier New"/>
+        </w:rPr>
+      </w:pPr>
+      <w:proofErr w:type="spellStart"/>
+      <w:r>
+        <w:rPr>
+          <w:rFonts w:ascii="Courier New" w:hAnsi="Courier New" w:cs="Courier New"/>
+        </w:rPr>
+        <w:t>git</w:t>
+      </w:r>
+      <w:proofErr w:type="spellEnd"/>
+      <w:r>
+        <w:rPr>
+          <w:rFonts w:ascii="Courier New" w:hAnsi="Courier New" w:cs="Courier New"/>
+        </w:rPr>
+        <w:t xml:space="preserve"> </w:t>
+      </w:r>
+      <w:proofErr w:type="spellStart"/>
+      <w:r>
+        <w:rPr>
+          <w:rFonts w:ascii="Courier New" w:hAnsi="Courier New" w:cs="Courier New"/>
+        </w:rPr>
+        <w:t>config</w:t>
+      </w:r>
+      <w:proofErr w:type="spellEnd"/>
+      <w:r>
+        <w:rPr>
+          <w:rFonts w:ascii="Courier New" w:hAnsi="Courier New" w:cs="Courier New"/>
+        </w:rPr>
+        <w:t xml:space="preserve"> --global </w:t>
+      </w:r>
+      <w:proofErr w:type="spellStart"/>
+      <w:proofErr w:type="gramStart"/>
+      <w:r>
+        <w:rPr>
+          <w:rFonts w:ascii="Courier New" w:hAnsi="Courier New" w:cs="Courier New"/>
+        </w:rPr>
+        <w:t>credential.helper</w:t>
+      </w:r>
+      <w:proofErr w:type="spellEnd"/>
+      <w:proofErr w:type="gramEnd"/>
+      <w:r>
+        <w:rPr>
+          <w:rFonts w:ascii="Courier New" w:hAnsi="Courier New" w:cs="Courier New"/>
+        </w:rPr>
+        <w:t xml:space="preserve"> store</w:t>
+      </w:r>
+    </w:p>
+    <w:p>
+      <w:pPr>
+        <w:rPr>
+          <w:rFonts w:ascii="Courier New" w:hAnsi="Courier New" w:cs="Courier New"/>
+        </w:rPr>
+      </w:pPr>
+      <w:proofErr w:type="spellStart"/>
+      <w:r>
+        <w:rPr>
+          <w:rFonts w:ascii="Courier New" w:hAnsi="Courier New" w:cs="Courier New"/>
+        </w:rPr>
+        <w:t>git</w:t>
+      </w:r>
+      <w:proofErr w:type="spellEnd"/>
+      <w:r>
+        <w:rPr>
+          <w:rFonts w:ascii="Courier New" w:hAnsi="Courier New" w:cs="Courier New"/>
+        </w:rPr>
+        <w:t xml:space="preserve"> </w:t>
+      </w:r>
+      <w:proofErr w:type="spellStart"/>
+      <w:r>
+        <w:rPr>
+          <w:rFonts w:ascii="Courier New" w:hAnsi="Courier New" w:cs="Courier New"/>
+        </w:rPr>
+        <w:t>config</w:t>
+      </w:r>
+      <w:proofErr w:type="spellEnd"/>
+      <w:r>
+        <w:rPr>
+          <w:rFonts w:ascii="Courier New" w:hAnsi="Courier New" w:cs="Courier New"/>
+        </w:rPr>
+        <w:t xml:space="preserve"> --global </w:t>
+      </w:r>
+      <w:proofErr w:type="spellStart"/>
+      <w:proofErr w:type="gramStart"/>
+      <w:r>
+        <w:rPr>
+          <w:rFonts w:ascii="Courier New" w:hAnsi="Courier New" w:cs="Courier New"/>
+        </w:rPr>
+        <w:t>credential.https</w:t>
+      </w:r>
+      <w:proofErr w:type="spellEnd"/>
+      <w:r>
+        <w:rPr>
+          <w:rFonts w:ascii="Courier New" w:hAnsi="Courier New" w:cs="Courier New"/>
+        </w:rPr>
+        <w:t>://</w:t>
+      </w:r>
+      <w:r>
+        <w:rPr>
+          <w:rFonts w:ascii="Courier New" w:hAnsi="Courier New" w:cs="Courier New"/>
+          <w:i/>
+          <w:iCs/>
+        </w:rPr>
+        <w:t>gitprovider</w:t>
+      </w:r>
+      <w:r>
+        <w:rPr>
+          <w:rFonts w:ascii="Courier New" w:hAnsi="Courier New" w:cs="Courier New"/>
+        </w:rPr>
+        <w:t>.com.</w:t>
+      </w:r>
+      <w:r>
+        <w:rPr>
+          <w:rFonts w:ascii="Courier New" w:hAnsi="Courier New" w:cs="Courier New"/>
+          <w:i/>
+          <w:iCs/>
+        </w:rPr>
+        <w:t>username</w:t>
+      </w:r>
+      <w:proofErr w:type="gramEnd"/>
+      <w:r>
+        <w:rPr>
+          <w:rFonts w:ascii="Courier New" w:hAnsi="Courier New" w:cs="Courier New"/>
+        </w:rPr>
+        <w:t xml:space="preserve"> </w:t>
+      </w:r>
+      <w:r>
+        <w:rPr>
+          <w:rFonts w:ascii="Courier New" w:hAnsi="Courier New" w:cs="Courier New"/>
+          <w:i/>
+          <w:iCs/>
+        </w:rPr>
+        <w:t>username</w:t>
+      </w:r>
+    </w:p>
+    <w:p/>
+    <w:p>
+      <w:proofErr w:type="spellStart"/>
+      <w:r>
+        <w:lastRenderedPageBreak/>
+        <w:t>gitprovider</w:t>
+      </w:r>
+      <w:proofErr w:type="spellEnd"/>
+      <w:r>
+        <w:t xml:space="preserve"> is for example github.com,</w:t>
+      </w:r>
+    </w:p>
+    <w:p>
+      <w:r>
+        <w:t>username is your username on github.com</w:t>
+      </w:r>
+    </w:p>
+    <w:p/>
+    <w:p>
+      <w:pPr>
+        <w:pStyle w:val="ListParagraph"/>
+        <w:numPr>
+          <w:ilvl w:val="0"/>
+          <w:numId w:val="28"/>
+        </w:numPr>
+        <w:rPr>
+          <w:i/>
+          <w:iCs/>
+        </w:rPr>
+      </w:pPr>
+      <w:r>
+        <w:t xml:space="preserve">Now, suppose you have another user as </w:t>
+      </w:r>
+      <w:proofErr w:type="spellStart"/>
+      <w:r>
+        <w:rPr>
+          <w:i/>
+          <w:iCs/>
+        </w:rPr>
+        <w:t>default</w:t>
+      </w:r>
+      <w:r>
+        <w:t>_git_provider</w:t>
+      </w:r>
+      <w:proofErr w:type="spellEnd"/>
+      <w:r>
+        <w:t xml:space="preserve"> that you want to use as default, that is if you don’t provide any details.</w:t>
+      </w:r>
+    </w:p>
+    <w:p>
+      <w:r>
+        <w:t>Run:</w:t>
+      </w:r>
+    </w:p>
+    <w:p>
+      <w:pPr>
+        <w:rPr>
+          <w:rFonts w:ascii="Courier New" w:hAnsi="Courier New" w:cs="Courier New"/>
+          <w:i/>
+          <w:iCs/>
+        </w:rPr>
+      </w:pPr>
+      <w:r>
+        <w:br/>
+      </w:r>
+      <w:proofErr w:type="spellStart"/>
+      <w:r>
+        <w:rPr>
+          <w:rFonts w:ascii="Courier New" w:hAnsi="Courier New" w:cs="Courier New"/>
+        </w:rPr>
+        <w:t>git</w:t>
+      </w:r>
+      <w:proofErr w:type="spellEnd"/>
+      <w:r>
+        <w:rPr>
+          <w:rFonts w:ascii="Courier New" w:hAnsi="Courier New" w:cs="Courier New"/>
+        </w:rPr>
+        <w:t xml:space="preserve"> </w:t>
+      </w:r>
+      <w:proofErr w:type="spellStart"/>
+      <w:r>
+        <w:rPr>
+          <w:rFonts w:ascii="Courier New" w:hAnsi="Courier New" w:cs="Courier New"/>
+        </w:rPr>
+        <w:t>config</w:t>
+      </w:r>
+      <w:proofErr w:type="spellEnd"/>
+      <w:r>
+        <w:rPr>
+          <w:rFonts w:ascii="Courier New" w:hAnsi="Courier New" w:cs="Courier New"/>
+        </w:rPr>
+        <w:t xml:space="preserve"> -global user.name </w:t>
+      </w:r>
+      <w:proofErr w:type="spellStart"/>
+      <w:r>
+        <w:rPr>
+          <w:rFonts w:ascii="Courier New" w:hAnsi="Courier New" w:cs="Courier New"/>
+          <w:i/>
+          <w:iCs/>
+        </w:rPr>
+        <w:t>default_user_name</w:t>
+      </w:r>
+      <w:proofErr w:type="spellEnd"/>
+    </w:p>
+    <w:p>
+      <w:pPr>
+        <w:rPr>
+          <w:rFonts w:ascii="Courier New" w:hAnsi="Courier New" w:cs="Courier New"/>
+        </w:rPr>
+      </w:pPr>
+      <w:proofErr w:type="spellStart"/>
+      <w:r>
+        <w:rPr>
+          <w:rFonts w:ascii="Courier New" w:hAnsi="Courier New" w:cs="Courier New"/>
+        </w:rPr>
+        <w:t>git</w:t>
+      </w:r>
+      <w:proofErr w:type="spellEnd"/>
+      <w:r>
+        <w:rPr>
+          <w:rFonts w:ascii="Courier New" w:hAnsi="Courier New" w:cs="Courier New"/>
+        </w:rPr>
+        <w:t xml:space="preserve"> </w:t>
+      </w:r>
+      <w:proofErr w:type="spellStart"/>
+      <w:r>
+        <w:rPr>
+          <w:rFonts w:ascii="Courier New" w:hAnsi="Courier New" w:cs="Courier New"/>
+        </w:rPr>
+        <w:t>config</w:t>
+      </w:r>
+      <w:proofErr w:type="spellEnd"/>
+      <w:r>
+        <w:rPr>
+          <w:rFonts w:ascii="Courier New" w:hAnsi="Courier New" w:cs="Courier New"/>
+        </w:rPr>
+        <w:t xml:space="preserve"> -global </w:t>
+      </w:r>
+      <w:proofErr w:type="spellStart"/>
+      <w:proofErr w:type="gramStart"/>
+      <w:r>
+        <w:rPr>
+          <w:rFonts w:ascii="Courier New" w:hAnsi="Courier New" w:cs="Courier New"/>
+        </w:rPr>
+        <w:t>user.email</w:t>
+      </w:r>
+      <w:proofErr w:type="spellEnd"/>
+      <w:proofErr w:type="gramEnd"/>
+      <w:r>
+        <w:rPr>
+          <w:rFonts w:ascii="Courier New" w:hAnsi="Courier New" w:cs="Courier New"/>
+        </w:rPr>
+        <w:t xml:space="preserve"> ‘</w:t>
+      </w:r>
+      <w:r>
+        <w:rPr>
+          <w:rFonts w:ascii="Courier New" w:hAnsi="Courier New" w:cs="Courier New"/>
+          <w:i/>
+          <w:iCs/>
+        </w:rPr>
+        <w:t>default@email.com</w:t>
+      </w:r>
+      <w:r>
+        <w:rPr>
+          <w:rFonts w:ascii="Courier New" w:hAnsi="Courier New" w:cs="Courier New"/>
+        </w:rPr>
+        <w:t>’</w:t>
+      </w:r>
+    </w:p>
+    <w:p>
+      <w:r>
+        <w:br/>
+      </w:r>
+      <w:r>
+        <w:br/>
+        <w:t>On Windows file .</w:t>
+      </w:r>
+      <w:proofErr w:type="spellStart"/>
+      <w:r>
+        <w:t>gitconfig</w:t>
+      </w:r>
+      <w:proofErr w:type="spellEnd"/>
+      <w:r>
+        <w:t xml:space="preserve"> will be changed in C:\Users\&lt;windows_username&gt; (you can find exact location by running </w:t>
+      </w:r>
+      <w:proofErr w:type="spellStart"/>
+      <w:r>
+        <w:t>git</w:t>
+      </w:r>
+      <w:proofErr w:type="spellEnd"/>
+      <w:r>
+        <w:t xml:space="preserve"> </w:t>
+      </w:r>
+      <w:proofErr w:type="spellStart"/>
+      <w:r>
+        <w:t>config</w:t>
+      </w:r>
+      <w:proofErr w:type="spellEnd"/>
+      <w:r>
+        <w:t xml:space="preserve"> --list --show-origin</w:t>
+      </w:r>
+      <w:r>
+        <w:t>), following sections will be added:</w:t>
+      </w:r>
+      <w:r>
+        <w:br/>
+      </w:r>
+      <w:r>
+        <w:br/>
+        <w:t>[credential "https://github.com"]</w:t>
+      </w:r>
+    </w:p>
+    <w:p>
+      <w:r>
+        <w:tab/>
+        <w:t>username = username</w:t>
+      </w:r>
+    </w:p>
+    <w:p>
+      <w:r>
+        <w:t>[user]</w:t>
+      </w:r>
+    </w:p>
+    <w:p>
+      <w:r>
+        <w:tab/>
+        <w:t xml:space="preserve">name = </w:t>
+      </w:r>
+      <w:proofErr w:type="spellStart"/>
+      <w:r>
+        <w:t>default_user_name</w:t>
+      </w:r>
+      <w:proofErr w:type="spellEnd"/>
+    </w:p>
+    <w:p>
+      <w:r>
+        <w:tab/>
+        <w:t>email = default@email.com</w:t>
+      </w:r>
+    </w:p>
+    <w:p>
+      <w:r>
+        <w:rPr>
+          <w:b/>
+          <w:bCs/>
+          <w:u w:val="single"/>
+        </w:rPr>
+        <w:br/>
+      </w:r>
+      <w:r>
+        <w:rPr>
+          <w:b/>
+          <w:bCs/>
+          <w:u w:val="single"/>
+        </w:rPr>
+        <w:t>Note:</w:t>
+      </w:r>
+    </w:p>
+    <w:p>
+      <w:pPr>
+        <w:pStyle w:val="ListParagraph"/>
+        <w:numPr>
+          <w:ilvl w:val="0"/>
+          <w:numId w:val="28"/>
+        </w:numPr>
+      </w:pPr>
+      <w:r>
+        <w:t>You can also type</w:t>
+      </w:r>
+    </w:p>
+    <w:p>
+      <w:pPr>
+        <w:pStyle w:val="HTMLPreformatted"/>
+      </w:pPr>
+    </w:p>
+    <w:p>
+      <w:pPr>
+        <w:pStyle w:val="HTMLPreformatted"/>
+        <w:rPr>
+          <w:sz w:val="28"/>
+          <w:szCs w:val="28"/>
+        </w:rPr>
+      </w:pPr>
+      <w:r>
+        <w:br/>
+      </w:r>
+      <w:proofErr w:type="spellStart"/>
+      <w:r>
+        <w:rPr>
+          <w:rStyle w:val="HTMLCode"/>
+          <w:sz w:val="28"/>
+          <w:szCs w:val="28"/>
+        </w:rPr>
+        <w:t>git</w:t>
+      </w:r>
+      <w:proofErr w:type="spellEnd"/>
+      <w:r>
+        <w:rPr>
+          <w:rStyle w:val="HTMLCode"/>
+          <w:sz w:val="28"/>
+          <w:szCs w:val="28"/>
+        </w:rPr>
+        <w:t xml:space="preserve"> </w:t>
+      </w:r>
+      <w:proofErr w:type="spellStart"/>
+      <w:r>
+        <w:rPr>
+          <w:rStyle w:val="HTMLCode"/>
+          <w:sz w:val="28"/>
+          <w:szCs w:val="28"/>
+        </w:rPr>
+        <w:t>config</w:t>
+      </w:r>
+      <w:proofErr w:type="spellEnd"/>
+      <w:r>
+        <w:rPr>
+          <w:rStyle w:val="HTMLCode"/>
+          <w:sz w:val="28"/>
+          <w:szCs w:val="28"/>
+        </w:rPr>
+        <w:t xml:space="preserve"> --global --edit</w:t>
+      </w:r>
+    </w:p>
+    <w:p/>
+    <w:p>
+      <w:pPr>
+        <w:rPr>
+          <w:rFonts w:ascii="Courier New" w:hAnsi="Courier New" w:cs="Courier New"/>
+        </w:rPr>
+      </w:pPr>
+      <w:r>
+        <w:t>and edit the configuration file.</w:t>
+      </w:r>
+      <w:r>
+        <w:br/>
+      </w:r>
+      <w:r>
+        <w:br/>
+      </w:r>
+      <w:r>
+        <w:br/>
+        <w:t xml:space="preserve">Now, </w:t>
+      </w:r>
+      <w:r>
+        <w:rPr>
+          <w:b/>
+          <w:bCs/>
+        </w:rPr>
+        <w:t xml:space="preserve">for any </w:t>
+      </w:r>
+      <w:proofErr w:type="spellStart"/>
+      <w:r>
+        <w:rPr>
+          <w:b/>
+          <w:bCs/>
+        </w:rPr>
+        <w:t>Git</w:t>
+      </w:r>
+      <w:proofErr w:type="spellEnd"/>
+      <w:r>
+        <w:rPr>
+          <w:b/>
+          <w:bCs/>
+        </w:rPr>
+        <w:t xml:space="preserve"> repository that you don’t want t</w:t>
+      </w:r>
+      <w:r>
+        <w:rPr>
+          <w:b/>
+          <w:bCs/>
+        </w:rPr>
+        <w:t xml:space="preserve">o use default values </w:t>
+      </w:r>
+      <w:r>
+        <w:rPr>
+          <w:b/>
+          <w:bCs/>
+        </w:rPr>
+        <w:lastRenderedPageBreak/>
+        <w:t>that will be seen in commit history</w:t>
+      </w:r>
+      <w:r>
+        <w:rPr>
+          <w:b/>
+          <w:bCs/>
+        </w:rPr>
+        <w:t xml:space="preserve"> </w:t>
+      </w:r>
+      <w:r>
+        <w:t>run:</w:t>
+      </w:r>
+      <w:r>
+        <w:br/>
+      </w:r>
+      <w:r>
+        <w:br/>
+      </w:r>
+      <w:proofErr w:type="spellStart"/>
+      <w:r>
+        <w:rPr>
+          <w:rFonts w:ascii="Courier New" w:hAnsi="Courier New" w:cs="Courier New"/>
+        </w:rPr>
+        <w:t>git</w:t>
+      </w:r>
+      <w:proofErr w:type="spellEnd"/>
+      <w:r>
+        <w:rPr>
+          <w:rFonts w:ascii="Courier New" w:hAnsi="Courier New" w:cs="Courier New"/>
+        </w:rPr>
+        <w:t xml:space="preserve"> </w:t>
+      </w:r>
+      <w:proofErr w:type="spellStart"/>
+      <w:r>
+        <w:rPr>
+          <w:rFonts w:ascii="Courier New" w:hAnsi="Courier New" w:cs="Courier New"/>
+        </w:rPr>
+        <w:t>config</w:t>
+      </w:r>
+      <w:proofErr w:type="spellEnd"/>
+      <w:r>
+        <w:rPr>
+          <w:rFonts w:ascii="Courier New" w:hAnsi="Courier New" w:cs="Courier New"/>
+        </w:rPr>
+        <w:t xml:space="preserve"> user.name ‘</w:t>
+      </w:r>
+      <w:r>
+        <w:rPr>
+          <w:rFonts w:ascii="Courier New" w:hAnsi="Courier New" w:cs="Courier New"/>
+          <w:i/>
+          <w:iCs/>
+        </w:rPr>
+        <w:t>username</w:t>
+      </w:r>
+      <w:r>
+        <w:rPr>
+          <w:rFonts w:ascii="Courier New" w:hAnsi="Courier New" w:cs="Courier New"/>
+        </w:rPr>
+        <w:t>’</w:t>
+      </w:r>
+    </w:p>
+    <w:p>
+      <w:proofErr w:type="spellStart"/>
+      <w:r>
+        <w:rPr>
+          <w:rFonts w:ascii="Courier New" w:hAnsi="Courier New" w:cs="Courier New"/>
+        </w:rPr>
+        <w:t>git</w:t>
+      </w:r>
+      <w:proofErr w:type="spellEnd"/>
+      <w:r>
+        <w:rPr>
+          <w:rFonts w:ascii="Courier New" w:hAnsi="Courier New" w:cs="Courier New"/>
+        </w:rPr>
+        <w:t xml:space="preserve"> </w:t>
+      </w:r>
+      <w:proofErr w:type="spellStart"/>
+      <w:r>
+        <w:rPr>
+          <w:rFonts w:ascii="Courier New" w:hAnsi="Courier New" w:cs="Courier New"/>
+        </w:rPr>
+        <w:t>config</w:t>
+      </w:r>
+      <w:proofErr w:type="spellEnd"/>
+      <w:r>
+        <w:rPr>
+          <w:rFonts w:ascii="Courier New" w:hAnsi="Courier New" w:cs="Courier New"/>
+        </w:rPr>
+        <w:t xml:space="preserve"> </w:t>
+      </w:r>
+      <w:proofErr w:type="spellStart"/>
+      <w:r>
+        <w:rPr>
+          <w:rFonts w:ascii="Courier New" w:hAnsi="Courier New" w:cs="Courier New"/>
+        </w:rPr>
+        <w:t>user.email</w:t>
+      </w:r>
+      <w:proofErr w:type="spellEnd"/>
+      <w:r>
+        <w:rPr>
+          <w:rFonts w:ascii="Courier New" w:hAnsi="Courier New" w:cs="Courier New"/>
+        </w:rPr>
+        <w:t xml:space="preserve"> ‘</w:t>
+      </w:r>
+      <w:r>
+        <w:rPr>
+          <w:rFonts w:ascii="Courier New" w:hAnsi="Courier New" w:cs="Courier New"/>
+          <w:i/>
+          <w:iCs/>
+        </w:rPr>
+        <w:t>name@another.com</w:t>
+      </w:r>
+      <w:r>
+        <w:rPr>
+          <w:rFonts w:ascii="Courier New" w:hAnsi="Courier New" w:cs="Courier New"/>
+        </w:rPr>
+        <w:t>’</w:t>
+      </w:r>
+      <w:r>
+        <w:br/>
+      </w:r>
+      <w:r>
+        <w:br/>
+      </w:r>
+    </w:p>
+    <w:p>
+      <w:pPr>
+        <w:rPr>
+          <w:b/>
+          <w:bCs/>
+          <w:u w:val="single"/>
+        </w:rPr>
+      </w:pPr>
+      <w:r>
+        <w:br/>
+      </w:r>
+      <w:r>
+        <w:br/>
+      </w:r>
+      <w:r>
+        <w:rPr>
+          <w:b/>
+          <w:bCs/>
+          <w:u w:val="single"/>
+        </w:rPr>
+        <w:t>Note:</w:t>
+      </w:r>
+    </w:p>
+    <w:p>
+      <w:pPr>
+        <w:pStyle w:val="ListParagraph"/>
+        <w:numPr>
+          <w:ilvl w:val="0"/>
+          <w:numId w:val="28"/>
+        </w:numPr>
+      </w:pPr>
+      <w:r>
+        <w:t>I recommend you to run ‘</w:t>
+      </w:r>
+      <w:proofErr w:type="spellStart"/>
+      <w:r>
+        <w:t>git</w:t>
+      </w:r>
+      <w:proofErr w:type="spellEnd"/>
+      <w:r>
+        <w:t xml:space="preserve"> commit’ command on the </w:t>
+      </w:r>
+      <w:proofErr w:type="spellStart"/>
+      <w:r>
+        <w:t>Git</w:t>
+      </w:r>
+      <w:proofErr w:type="spellEnd"/>
+      <w:r>
+        <w:t xml:space="preserve"> Bash for the 2 projects – one with default credentials and another for no-</w:t>
+      </w:r>
+      <w:proofErr w:type="spellStart"/>
+      <w:r>
+        <w:t>ndefaults</w:t>
+      </w:r>
+      <w:proofErr w:type="spellEnd"/>
+      <w:r>
+        <w:t>.</w:t>
+      </w:r>
+    </w:p>
+    <w:p>
+      <w:pPr>
+        <w:pStyle w:val="ListParagraph"/>
+      </w:pPr>
+    </w:p>
+    <w:p>
+      <w:pPr>
+        <w:pStyle w:val="ListParagraph"/>
+        <w:numPr>
+          <w:ilvl w:val="0"/>
+          <w:numId w:val="28"/>
+        </w:numPr>
+      </w:pPr>
+      <w:r>
+        <w:t>First time, you will run ‘</w:t>
+      </w:r>
+      <w:proofErr w:type="spellStart"/>
+      <w:r>
+        <w:t>git</w:t>
+      </w:r>
+      <w:proofErr w:type="spellEnd"/>
+      <w:r>
+        <w:t xml:space="preserve"> commit’ you will be prompted to enter username and password for provided credentials. This can optionally have different values from your (possibly, globally configured) </w:t>
+      </w:r>
+      <w:r>
+        <w:rPr>
+          <w:i/>
+          <w:iCs/>
+        </w:rPr>
+        <w:t>user.name</w:t>
+      </w:r>
+      <w:r>
+        <w:t xml:space="preserve"> and </w:t>
+      </w:r>
+      <w:proofErr w:type="spellStart"/>
+      <w:proofErr w:type="gramStart"/>
+      <w:r>
+        <w:rPr>
+          <w:i/>
+          <w:iCs/>
+        </w:rPr>
+        <w:t>user.email</w:t>
+      </w:r>
+      <w:proofErr w:type="spellEnd"/>
+      <w:proofErr w:type="gramEnd"/>
+      <w:r>
+        <w:t>.</w:t>
+      </w:r>
+    </w:p>
+    <w:p>
+      <w:pPr>
+        <w:pStyle w:val="ListParagraph"/>
+      </w:pPr>
+    </w:p>
+    <w:p>
+      <w:pPr>
+        <w:pStyle w:val="ListParagraph"/>
+      </w:pPr>
+    </w:p>
+    <w:p>
+      <w:pPr>
+        <w:pStyle w:val="ListParagraph"/>
+        <w:numPr>
+          <w:ilvl w:val="0"/>
+          <w:numId w:val="28"/>
+        </w:numPr>
+        <w:rPr>
+          <w:i/>
+          <w:iCs/>
+        </w:rPr>
+      </w:pPr>
+      <w:r>
+        <w:t xml:space="preserve">It is recommended to provide some default user name and e-mail. If you don’t provide one, </w:t>
+      </w:r>
+      <w:proofErr w:type="spellStart"/>
+      <w:r>
+        <w:t>Git</w:t>
+      </w:r>
+      <w:proofErr w:type="spellEnd"/>
+      <w:r>
+        <w:t xml:space="preserve"> will try to </w:t>
+      </w:r>
+      <w:r>
+        <w:rPr>
+          <w:b/>
+          <w:bCs/>
+        </w:rPr>
+        <w:t>guess</w:t>
+      </w:r>
+      <w:r>
+        <w:rPr>
+          <w:b/>
+          <w:bCs/>
+        </w:rPr>
+        <w:t xml:space="preserve"> </w:t>
+      </w:r>
+      <w:r>
+        <w:t>one</w:t>
+      </w:r>
+      <w:r>
+        <w:t xml:space="preserve"> as it is stated “</w:t>
+      </w:r>
+      <w:r>
+        <w:rPr>
+          <w:i/>
+          <w:iCs/>
+        </w:rPr>
+        <w:t>Your name and email address were configured automatically based</w:t>
+      </w:r>
+    </w:p>
+    <w:p>
+      <w:pPr>
+        <w:pStyle w:val="ListParagraph"/>
+      </w:pPr>
+      <w:r>
+        <w:rPr>
+          <w:i/>
+          <w:iCs/>
+        </w:rPr>
+        <w:t>on your username and hostname.”</w:t>
+      </w:r>
+      <w:r>
+        <w:t xml:space="preserve"> (You will this message if you don’t configure user.name and </w:t>
+      </w:r>
+      <w:proofErr w:type="spellStart"/>
+      <w:proofErr w:type="gramStart"/>
+      <w:r>
+        <w:t>user.email</w:t>
+      </w:r>
+      <w:proofErr w:type="spellEnd"/>
+      <w:proofErr w:type="gramEnd"/>
+      <w:r>
+        <w:t xml:space="preserve"> – they should exists either in the local repository or globally).</w:t>
+      </w:r>
+    </w:p>
+    <w:p>
+      <w:pPr>
+        <w:pStyle w:val="ListParagraph"/>
+      </w:pPr>
+    </w:p>
+    <w:p>
+      <w:pPr>
+        <w:pStyle w:val="ListParagraph"/>
+        <w:numPr>
+          <w:ilvl w:val="0"/>
+          <w:numId w:val="28"/>
+        </w:numPr>
+      </w:pPr>
+      <w:r>
+        <w:t xml:space="preserve">If you want to remove the value for some variable, for example for </w:t>
+      </w:r>
+      <w:proofErr w:type="spellStart"/>
+      <w:r>
+        <w:t>user.email</w:t>
+      </w:r>
+      <w:proofErr w:type="spellEnd"/>
+      <w:r>
+        <w:t>, you can either edit the appropriate file or to run appropriate variant of command</w:t>
+      </w:r>
+      <w:r>
+        <w:br/>
+      </w:r>
+      <w:r>
+        <w:br/>
+      </w:r>
+      <w:proofErr w:type="spellStart"/>
+      <w:r>
+        <w:rPr>
+          <w:rFonts w:ascii="Courier New" w:hAnsi="Courier New" w:cs="Courier New"/>
+        </w:rPr>
+        <w:t>git</w:t>
+      </w:r>
+      <w:proofErr w:type="spellEnd"/>
+      <w:r>
+        <w:rPr>
+          <w:rFonts w:ascii="Courier New" w:hAnsi="Courier New" w:cs="Courier New"/>
+        </w:rPr>
+        <w:t xml:space="preserve"> </w:t>
+      </w:r>
+      <w:proofErr w:type="spellStart"/>
+      <w:r>
+        <w:rPr>
+          <w:rFonts w:ascii="Courier New" w:hAnsi="Courier New" w:cs="Courier New"/>
+        </w:rPr>
+        <w:t>config</w:t>
+      </w:r>
+      <w:proofErr w:type="spellEnd"/>
+      <w:r>
+        <w:rPr>
+          <w:rFonts w:ascii="Courier New" w:hAnsi="Courier New" w:cs="Courier New"/>
+        </w:rPr>
+        <w:t xml:space="preserve"> --unset </w:t>
+      </w:r>
+      <w:proofErr w:type="spellStart"/>
+      <w:r>
+        <w:rPr>
+          <w:rFonts w:ascii="Courier New" w:hAnsi="Courier New" w:cs="Courier New"/>
+        </w:rPr>
+        <w:t>user.email</w:t>
+      </w:r>
+      <w:bookmarkStart w:id="106" w:name="_GoBack"/>
+      <w:bookmarkEnd w:id="106"/>
+      <w:proofErr w:type="spellEnd"/>
+    </w:p>
+    <w:p/>
     <w:sectPr>
       <w:pgSz w:w="12240" w:h="15840" w:code="1"/>
       <w:pgMar w:top="1440" w:right="1797" w:bottom="1440" w:left="1797" w:header="720" w:footer="720" w:gutter="0"/>
@@ -53777,7 +54220,7 @@
 </file>
 
 <file path=customXml/itemProps1.xml><?xml version="1.0" encoding="utf-8"?>
-<ds:datastoreItem xmlns:ds="http://schemas.openxmlformats.org/officeDocument/2006/customXml" ds:itemID="{FAD515FB-C762-4280-8C4A-177F81845C82}">
+<ds:datastoreItem xmlns:ds="http://schemas.openxmlformats.org/officeDocument/2006/customXml" ds:itemID="{10A1BC9B-0DF4-4C85-B205-BA8C2928FFA0}">
   <ds:schemaRefs>
     <ds:schemaRef ds:uri="http://schemas.openxmlformats.org/officeDocument/2006/bibliography"/>
   </ds:schemaRefs>

</xml_diff>